<commit_message>
added my figma link for wireframes
</commit_message>
<xml_diff>
--- a/Report_Sean_Kelly.docx
+++ b/Report_Sean_Kelly.docx
@@ -375,18 +375,8 @@
                 <w:rFonts w:ascii="Calibri" w:eastAsia="Calibri" w:hAnsi="Calibri" w:cs="Calibri"/>
                 <w:sz w:val="22"/>
                 <w:szCs w:val="22"/>
-                <w:highlight w:val="yellow"/>
-              </w:rPr>
-              <w:t xml:space="preserve">Link to your </w:t>
-            </w:r>
-            <w:r>
-              <w:rPr>
-                <w:rFonts w:ascii="Calibri" w:eastAsia="Calibri" w:hAnsi="Calibri" w:cs="Calibri"/>
-                <w:sz w:val="22"/>
-                <w:szCs w:val="22"/>
-                <w:highlight w:val="yellow"/>
-              </w:rPr>
-              <w:t>GitHub repository</w:t>
+              </w:rPr>
+              <w:t>https://github.com/y2-SW-project/swproject23-Seankelly-Developer</w:t>
             </w:r>
           </w:p>
         </w:tc>
@@ -9618,6 +9608,9 @@
     </w:p>
     <w:p>
       <w:r>
+        <w:rPr>
+          <w:noProof/>
+        </w:rPr>
         <w:drawing>
           <wp:inline distT="0" distB="0" distL="0" distR="0" wp14:anchorId="478FA5CF" wp14:editId="6CD8E038">
             <wp:extent cx="2692538" cy="4191215"/>
@@ -9657,6 +9650,9 @@
     </w:p>
     <w:p>
       <w:r>
+        <w:rPr>
+          <w:noProof/>
+        </w:rPr>
         <w:drawing>
           <wp:inline distT="0" distB="0" distL="0" distR="0" wp14:anchorId="0ADF3848" wp14:editId="307ED017">
             <wp:extent cx="1955901" cy="787440"/>
@@ -9697,6 +9693,9 @@
     <w:p/>
     <w:p>
       <w:r>
+        <w:rPr>
+          <w:noProof/>
+        </w:rPr>
         <w:lastRenderedPageBreak/>
         <w:drawing>
           <wp:inline distT="0" distB="0" distL="0" distR="0" wp14:anchorId="42C5F644" wp14:editId="3F85604D">
@@ -9738,6 +9737,9 @@
     <w:p/>
     <w:p>
       <w:r>
+        <w:rPr>
+          <w:noProof/>
+        </w:rPr>
         <w:drawing>
           <wp:inline distT="0" distB="0" distL="0" distR="0" wp14:anchorId="03F04D72" wp14:editId="34D7CA82">
             <wp:extent cx="2343270" cy="869995"/>
@@ -9778,6 +9780,9 @@
     <w:p/>
     <w:p>
       <w:r>
+        <w:rPr>
+          <w:noProof/>
+        </w:rPr>
         <w:drawing>
           <wp:inline distT="0" distB="0" distL="0" distR="0" wp14:anchorId="6AF6A843" wp14:editId="13A1F88C">
             <wp:extent cx="5575587" cy="3175163"/>
@@ -9817,6 +9822,9 @@
     </w:p>
     <w:p>
       <w:r>
+        <w:rPr>
+          <w:noProof/>
+        </w:rPr>
         <w:lastRenderedPageBreak/>
         <w:drawing>
           <wp:inline distT="0" distB="0" distL="0" distR="0" wp14:anchorId="55C1BF11" wp14:editId="04CBC3A0">
@@ -9859,6 +9867,9 @@
     <w:p/>
     <w:p>
       <w:r>
+        <w:rPr>
+          <w:noProof/>
+        </w:rPr>
         <w:drawing>
           <wp:inline distT="0" distB="0" distL="0" distR="0" wp14:anchorId="068FF6AD" wp14:editId="5717E6C7">
             <wp:extent cx="5731510" cy="3539490"/>
@@ -9910,6 +9921,9 @@
     </w:p>
     <w:p>
       <w:r>
+        <w:rPr>
+          <w:noProof/>
+        </w:rPr>
         <w:drawing>
           <wp:inline distT="0" distB="0" distL="0" distR="0" wp14:anchorId="5C9DCD87" wp14:editId="144D7DA0">
             <wp:extent cx="5731510" cy="1438910"/>
@@ -9962,6 +9976,9 @@
     </w:p>
     <w:p>
       <w:r>
+        <w:rPr>
+          <w:noProof/>
+        </w:rPr>
         <w:drawing>
           <wp:inline distT="0" distB="0" distL="0" distR="0" wp14:anchorId="5AD055E5" wp14:editId="057C1207">
             <wp:extent cx="3137061" cy="3822896"/>
@@ -10011,16 +10028,47 @@
       <w:bookmarkEnd w:id="34"/>
     </w:p>
     <w:p>
-      <w:r>
-        <w:t xml:space="preserve">Link to my figma: </w:t>
-      </w:r>
+      <w:pPr>
+        <w:rPr>
+          <w:color w:val="FF0000"/>
+        </w:rPr>
+      </w:pPr>
+      <w:r>
+        <w:rPr>
+          <w:color w:val="FF0000"/>
+        </w:rPr>
+        <w:t>Link to my figma</w:t>
+      </w:r>
+      <w:r>
+        <w:rPr>
+          <w:color w:val="FF0000"/>
+        </w:rPr>
+        <w:t>;</w:t>
+      </w:r>
+    </w:p>
+    <w:p>
+      <w:hyperlink r:id="rId35" w:history="1">
+        <w:r>
+          <w:rPr>
+            <w:rStyle w:val="Hyperlink"/>
+          </w:rPr>
+          <w:t>https://www.figma.com/file/TvmEyu1qVGWlqb0GxYkln6/Untitled?node-id=0%3A1&amp;t=KrDp5ppW5bqHMGHN-0</w:t>
+        </w:r>
+      </w:hyperlink>
     </w:p>
     <w:p/>
-    <w:p/>
-    <w:p/>
-    <w:p>
-      <w:r>
-        <w:t xml:space="preserve"> </w:t>
+    <w:p>
+      <w:r>
+        <w:t xml:space="preserve">My figma includes high fidelity wireframes to outline the design plans for my site. I have used Google’s </w:t>
+      </w:r>
+      <w:r>
+        <w:t>M</w:t>
+      </w:r>
+      <w:r>
+        <w:t>aterial 3 design system and my design corresponds to the style of that syste</w:t>
+      </w:r>
+      <w:r>
+        <w:t>m.</w:t>
       </w:r>
     </w:p>
     <w:p>
@@ -10038,9 +10086,6 @@
         <w:t>Database Design</w:t>
       </w:r>
       <w:bookmarkEnd w:id="35"/>
-      <w:r>
-        <w:t xml:space="preserve"> </w:t>
-      </w:r>
     </w:p>
     <w:p>
       <w:pPr>
@@ -10109,19 +10154,11 @@
           <w:rFonts w:eastAsiaTheme="minorEastAsia"/>
         </w:rPr>
       </w:pPr>
-      <w:proofErr w:type="spellStart"/>
       <w:r>
         <w:rPr>
           <w:rFonts w:ascii="Calibri" w:eastAsia="Calibri" w:hAnsi="Calibri" w:cs="Calibri"/>
         </w:rPr>
-        <w:t>Organisers</w:t>
-      </w:r>
-      <w:proofErr w:type="spellEnd"/>
-      <w:r>
-        <w:rPr>
-          <w:rFonts w:ascii="Calibri" w:eastAsia="Calibri" w:hAnsi="Calibri" w:cs="Calibri"/>
-        </w:rPr>
-        <w:t xml:space="preserve"> need to be able to create, read, update, and delete: festivals, stages, shows, performers, and genres.</w:t>
+        <w:t>Organisers need to be able to create, read, update, and delete: festivals, stages, shows, performers, and genres.</w:t>
       </w:r>
     </w:p>
     <w:p>
@@ -10307,19 +10344,11 @@
           <w:rFonts w:eastAsiaTheme="minorEastAsia"/>
         </w:rPr>
       </w:pPr>
-      <w:proofErr w:type="spellStart"/>
       <w:r>
         <w:rPr>
           <w:rFonts w:ascii="Calibri" w:eastAsia="Calibri" w:hAnsi="Calibri" w:cs="Calibri"/>
         </w:rPr>
-        <w:t>Organisers</w:t>
-      </w:r>
-      <w:proofErr w:type="spellEnd"/>
-      <w:r>
-        <w:rPr>
-          <w:rFonts w:ascii="Calibri" w:eastAsia="Calibri" w:hAnsi="Calibri" w:cs="Calibri"/>
-        </w:rPr>
-        <w:t xml:space="preserve"> need to display a list of employees that are assigned to a specific festival</w:t>
+        <w:t>Organisers need to display a list of employees that are assigned to a specific festival</w:t>
       </w:r>
       <w:r>
         <w:br/>
@@ -10378,55 +10407,7 @@
           <w:rFonts w:ascii="Consolas" w:eastAsia="Consolas" w:hAnsi="Consolas" w:cs="Consolas"/>
           <w:color w:val="000000" w:themeColor="text1"/>
         </w:rPr>
-        <w:t xml:space="preserve">(title, description, latitude, longitude, city, </w:t>
-      </w:r>
-      <w:proofErr w:type="spellStart"/>
-      <w:r>
-        <w:rPr>
-          <w:rFonts w:ascii="Consolas" w:eastAsia="Consolas" w:hAnsi="Consolas" w:cs="Consolas"/>
-          <w:color w:val="000000" w:themeColor="text1"/>
-        </w:rPr>
-        <w:t>start_date</w:t>
-      </w:r>
-      <w:proofErr w:type="spellEnd"/>
-      <w:r>
-        <w:rPr>
-          <w:rFonts w:ascii="Consolas" w:eastAsia="Consolas" w:hAnsi="Consolas" w:cs="Consolas"/>
-          <w:color w:val="000000" w:themeColor="text1"/>
-        </w:rPr>
-        <w:t xml:space="preserve">, </w:t>
-      </w:r>
-      <w:proofErr w:type="spellStart"/>
-      <w:r>
-        <w:rPr>
-          <w:rFonts w:ascii="Consolas" w:eastAsia="Consolas" w:hAnsi="Consolas" w:cs="Consolas"/>
-          <w:color w:val="000000" w:themeColor="text1"/>
-        </w:rPr>
-        <w:t>end_date</w:t>
-      </w:r>
-      <w:proofErr w:type="spellEnd"/>
-      <w:r>
-        <w:rPr>
-          <w:rFonts w:ascii="Consolas" w:eastAsia="Consolas" w:hAnsi="Consolas" w:cs="Consolas"/>
-          <w:color w:val="000000" w:themeColor="text1"/>
-        </w:rPr>
-        <w:t xml:space="preserve">, </w:t>
-      </w:r>
-      <w:proofErr w:type="spellStart"/>
-      <w:r>
-        <w:rPr>
-          <w:rFonts w:ascii="Consolas" w:eastAsia="Consolas" w:hAnsi="Consolas" w:cs="Consolas"/>
-          <w:color w:val="000000" w:themeColor="text1"/>
-        </w:rPr>
-        <w:t>image_id</w:t>
-      </w:r>
-      <w:proofErr w:type="spellEnd"/>
-      <w:r>
-        <w:rPr>
-          <w:rFonts w:ascii="Consolas" w:eastAsia="Consolas" w:hAnsi="Consolas" w:cs="Consolas"/>
-          <w:color w:val="000000" w:themeColor="text1"/>
-        </w:rPr>
-        <w:t>)</w:t>
+        <w:t>(title, description, latitude, longitude, city, start_date, end_date, image_id)</w:t>
       </w:r>
     </w:p>
     <w:p>
@@ -10445,55 +10426,7 @@
           <w:rFonts w:ascii="Consolas" w:eastAsia="Consolas" w:hAnsi="Consolas" w:cs="Consolas"/>
           <w:color w:val="000000" w:themeColor="text1"/>
         </w:rPr>
-        <w:t xml:space="preserve">(title, description, </w:t>
-      </w:r>
-      <w:proofErr w:type="spellStart"/>
-      <w:r>
-        <w:rPr>
-          <w:rFonts w:ascii="Consolas" w:eastAsia="Consolas" w:hAnsi="Consolas" w:cs="Consolas"/>
-          <w:color w:val="000000" w:themeColor="text1"/>
-        </w:rPr>
-        <w:t>contact_email</w:t>
-      </w:r>
-      <w:proofErr w:type="spellEnd"/>
-      <w:r>
-        <w:rPr>
-          <w:rFonts w:ascii="Consolas" w:eastAsia="Consolas" w:hAnsi="Consolas" w:cs="Consolas"/>
-          <w:color w:val="000000" w:themeColor="text1"/>
-        </w:rPr>
-        <w:t xml:space="preserve">, </w:t>
-      </w:r>
-      <w:proofErr w:type="spellStart"/>
-      <w:r>
-        <w:rPr>
-          <w:rFonts w:ascii="Consolas" w:eastAsia="Consolas" w:hAnsi="Consolas" w:cs="Consolas"/>
-          <w:color w:val="000000" w:themeColor="text1"/>
-        </w:rPr>
-        <w:t>contact_phone</w:t>
-      </w:r>
-      <w:proofErr w:type="spellEnd"/>
-      <w:r>
-        <w:rPr>
-          <w:rFonts w:ascii="Consolas" w:eastAsia="Consolas" w:hAnsi="Consolas" w:cs="Consolas"/>
-          <w:color w:val="000000" w:themeColor="text1"/>
-        </w:rPr>
-        <w:t xml:space="preserve">, </w:t>
-      </w:r>
-      <w:proofErr w:type="spellStart"/>
-      <w:r>
-        <w:rPr>
-          <w:rFonts w:ascii="Consolas" w:eastAsia="Consolas" w:hAnsi="Consolas" w:cs="Consolas"/>
-          <w:color w:val="000000" w:themeColor="text1"/>
-        </w:rPr>
-        <w:t>image_id</w:t>
-      </w:r>
-      <w:proofErr w:type="spellEnd"/>
-      <w:r>
-        <w:rPr>
-          <w:rFonts w:ascii="Consolas" w:eastAsia="Consolas" w:hAnsi="Consolas" w:cs="Consolas"/>
-          <w:color w:val="000000" w:themeColor="text1"/>
-        </w:rPr>
-        <w:t>)</w:t>
+        <w:t>(title, description, contact_email, contact_phone, image_id)</w:t>
       </w:r>
     </w:p>
     <w:p>
@@ -10551,71 +10484,7 @@
           <w:rFonts w:ascii="Consolas" w:eastAsia="Consolas" w:hAnsi="Consolas" w:cs="Consolas"/>
           <w:color w:val="000000" w:themeColor="text1"/>
         </w:rPr>
-        <w:t xml:space="preserve">(date, </w:t>
-      </w:r>
-      <w:proofErr w:type="spellStart"/>
-      <w:r>
-        <w:rPr>
-          <w:rFonts w:ascii="Consolas" w:eastAsia="Consolas" w:hAnsi="Consolas" w:cs="Consolas"/>
-          <w:color w:val="000000" w:themeColor="text1"/>
-        </w:rPr>
-        <w:t>start_time</w:t>
-      </w:r>
-      <w:proofErr w:type="spellEnd"/>
-      <w:r>
-        <w:rPr>
-          <w:rFonts w:ascii="Consolas" w:eastAsia="Consolas" w:hAnsi="Consolas" w:cs="Consolas"/>
-          <w:color w:val="000000" w:themeColor="text1"/>
-        </w:rPr>
-        <w:t xml:space="preserve">, </w:t>
-      </w:r>
-      <w:proofErr w:type="spellStart"/>
-      <w:r>
-        <w:rPr>
-          <w:rFonts w:ascii="Consolas" w:eastAsia="Consolas" w:hAnsi="Consolas" w:cs="Consolas"/>
-          <w:color w:val="000000" w:themeColor="text1"/>
-        </w:rPr>
-        <w:t>end_time</w:t>
-      </w:r>
-      <w:proofErr w:type="spellEnd"/>
-      <w:r>
-        <w:rPr>
-          <w:rFonts w:ascii="Consolas" w:eastAsia="Consolas" w:hAnsi="Consolas" w:cs="Consolas"/>
-          <w:color w:val="000000" w:themeColor="text1"/>
-        </w:rPr>
-        <w:t xml:space="preserve">, </w:t>
-      </w:r>
-      <w:proofErr w:type="spellStart"/>
-      <w:r>
-        <w:rPr>
-          <w:rFonts w:ascii="Consolas" w:eastAsia="Consolas" w:hAnsi="Consolas" w:cs="Consolas"/>
-          <w:color w:val="000000" w:themeColor="text1"/>
-        </w:rPr>
-        <w:t>performer_id</w:t>
-      </w:r>
-      <w:proofErr w:type="spellEnd"/>
-      <w:r>
-        <w:rPr>
-          <w:rFonts w:ascii="Consolas" w:eastAsia="Consolas" w:hAnsi="Consolas" w:cs="Consolas"/>
-          <w:color w:val="000000" w:themeColor="text1"/>
-        </w:rPr>
-        <w:t xml:space="preserve">, </w:t>
-      </w:r>
-      <w:proofErr w:type="spellStart"/>
-      <w:r>
-        <w:rPr>
-          <w:rFonts w:ascii="Consolas" w:eastAsia="Consolas" w:hAnsi="Consolas" w:cs="Consolas"/>
-          <w:color w:val="000000" w:themeColor="text1"/>
-        </w:rPr>
-        <w:t>stage_id</w:t>
-      </w:r>
-      <w:proofErr w:type="spellEnd"/>
-      <w:r>
-        <w:rPr>
-          <w:rFonts w:ascii="Consolas" w:eastAsia="Consolas" w:hAnsi="Consolas" w:cs="Consolas"/>
-          <w:color w:val="000000" w:themeColor="text1"/>
-        </w:rPr>
-        <w:t>)</w:t>
+        <w:t>(date, start_time, end_time, performer_id, stage_id)</w:t>
       </w:r>
     </w:p>
     <w:p>
@@ -10634,39 +10503,7 @@
           <w:rFonts w:ascii="Consolas" w:eastAsia="Consolas" w:hAnsi="Consolas" w:cs="Consolas"/>
           <w:color w:val="000000" w:themeColor="text1"/>
         </w:rPr>
-        <w:t xml:space="preserve">(title, description, location, </w:t>
-      </w:r>
-      <w:proofErr w:type="spellStart"/>
-      <w:r>
-        <w:rPr>
-          <w:rFonts w:ascii="Consolas" w:eastAsia="Consolas" w:hAnsi="Consolas" w:cs="Consolas"/>
-          <w:color w:val="000000" w:themeColor="text1"/>
-        </w:rPr>
-        <w:t>festival_id</w:t>
-      </w:r>
-      <w:proofErr w:type="spellEnd"/>
-      <w:r>
-        <w:rPr>
-          <w:rFonts w:ascii="Consolas" w:eastAsia="Consolas" w:hAnsi="Consolas" w:cs="Consolas"/>
-          <w:color w:val="000000" w:themeColor="text1"/>
-        </w:rPr>
-        <w:t xml:space="preserve">, </w:t>
-      </w:r>
-      <w:proofErr w:type="spellStart"/>
-      <w:r>
-        <w:rPr>
-          <w:rFonts w:ascii="Consolas" w:eastAsia="Consolas" w:hAnsi="Consolas" w:cs="Consolas"/>
-          <w:color w:val="000000" w:themeColor="text1"/>
-        </w:rPr>
-        <w:t>image_id</w:t>
-      </w:r>
-      <w:proofErr w:type="spellEnd"/>
-      <w:r>
-        <w:rPr>
-          <w:rFonts w:ascii="Consolas" w:eastAsia="Consolas" w:hAnsi="Consolas" w:cs="Consolas"/>
-          <w:color w:val="000000" w:themeColor="text1"/>
-        </w:rPr>
-        <w:t>)</w:t>
+        <w:t>(title, description, location, festival_id, image_id)</w:t>
       </w:r>
     </w:p>
     <w:p>
@@ -10703,39 +10540,7 @@
           <w:rFonts w:ascii="Consolas" w:eastAsia="Consolas" w:hAnsi="Consolas" w:cs="Consolas"/>
           <w:color w:val="000000" w:themeColor="text1"/>
         </w:rPr>
-        <w:t xml:space="preserve">(id, </w:t>
-      </w:r>
-      <w:proofErr w:type="spellStart"/>
-      <w:r>
-        <w:rPr>
-          <w:rFonts w:ascii="Consolas" w:eastAsia="Consolas" w:hAnsi="Consolas" w:cs="Consolas"/>
-          <w:color w:val="000000" w:themeColor="text1"/>
-        </w:rPr>
-        <w:t>genre_id</w:t>
-      </w:r>
-      <w:proofErr w:type="spellEnd"/>
-      <w:r>
-        <w:rPr>
-          <w:rFonts w:ascii="Consolas" w:eastAsia="Consolas" w:hAnsi="Consolas" w:cs="Consolas"/>
-          <w:color w:val="000000" w:themeColor="text1"/>
-        </w:rPr>
-        <w:t xml:space="preserve">, </w:t>
-      </w:r>
-      <w:proofErr w:type="spellStart"/>
-      <w:r>
-        <w:rPr>
-          <w:rFonts w:ascii="Consolas" w:eastAsia="Consolas" w:hAnsi="Consolas" w:cs="Consolas"/>
-          <w:color w:val="000000" w:themeColor="text1"/>
-        </w:rPr>
-        <w:t>performer_id</w:t>
-      </w:r>
-      <w:proofErr w:type="spellEnd"/>
-      <w:r>
-        <w:rPr>
-          <w:rFonts w:ascii="Consolas" w:eastAsia="Consolas" w:hAnsi="Consolas" w:cs="Consolas"/>
-          <w:color w:val="000000" w:themeColor="text1"/>
-        </w:rPr>
-        <w:t>)</w:t>
+        <w:t>(id, genre_id, performer_id)</w:t>
       </w:r>
     </w:p>
     <w:p>
@@ -10781,39 +10586,7 @@
           <w:rFonts w:ascii="Consolas" w:eastAsia="Consolas" w:hAnsi="Consolas" w:cs="Consolas"/>
           <w:color w:val="000000" w:themeColor="text1"/>
         </w:rPr>
-        <w:t>(</w:t>
-      </w:r>
-      <w:proofErr w:type="spellStart"/>
-      <w:r>
-        <w:rPr>
-          <w:rFonts w:ascii="Consolas" w:eastAsia="Consolas" w:hAnsi="Consolas" w:cs="Consolas"/>
-          <w:color w:val="000000" w:themeColor="text1"/>
-        </w:rPr>
-        <w:t>employee_id</w:t>
-      </w:r>
-      <w:proofErr w:type="spellEnd"/>
-      <w:r>
-        <w:rPr>
-          <w:rFonts w:ascii="Consolas" w:eastAsia="Consolas" w:hAnsi="Consolas" w:cs="Consolas"/>
-          <w:color w:val="000000" w:themeColor="text1"/>
-        </w:rPr>
-        <w:t xml:space="preserve">, </w:t>
-      </w:r>
-      <w:proofErr w:type="spellStart"/>
-      <w:r>
-        <w:rPr>
-          <w:rFonts w:ascii="Consolas" w:eastAsia="Consolas" w:hAnsi="Consolas" w:cs="Consolas"/>
-          <w:color w:val="000000" w:themeColor="text1"/>
-        </w:rPr>
-        <w:t>festival_id</w:t>
-      </w:r>
-      <w:proofErr w:type="spellEnd"/>
-      <w:r>
-        <w:rPr>
-          <w:rFonts w:ascii="Consolas" w:eastAsia="Consolas" w:hAnsi="Consolas" w:cs="Consolas"/>
-          <w:color w:val="000000" w:themeColor="text1"/>
-        </w:rPr>
-        <w:t>, role)</w:t>
+        <w:t>(employee_id, festival_id, role)</w:t>
       </w:r>
     </w:p>
     <w:p>
@@ -11806,7 +11579,7 @@
                     <pic:cNvPicPr/>
                   </pic:nvPicPr>
                   <pic:blipFill>
-                    <a:blip r:embed="rId35">
+                    <a:blip r:embed="rId36">
                       <a:extLst>
                         <a:ext uri="{28A0092B-C50C-407E-A947-70E740481C1C}">
                           <a14:useLocalDpi xmlns:a14="http://schemas.microsoft.com/office/drawing/2010/main" val="0"/>
@@ -11957,7 +11730,7 @@
                     <pic:cNvPicPr/>
                   </pic:nvPicPr>
                   <pic:blipFill>
-                    <a:blip r:embed="rId36">
+                    <a:blip r:embed="rId37">
                       <a:extLst>
                         <a:ext uri="{28A0092B-C50C-407E-A947-70E740481C1C}">
                           <a14:useLocalDpi xmlns:a14="http://schemas.microsoft.com/office/drawing/2010/main" val="0"/>
@@ -12834,7 +12607,7 @@
                     </pic:cNvPicPr>
                   </pic:nvPicPr>
                   <pic:blipFill>
-                    <a:blip r:embed="rId37">
+                    <a:blip r:embed="rId38">
                       <a:extLst>
                         <a:ext uri="{28A0092B-C50C-407E-A947-70E740481C1C}">
                           <a14:useLocalDpi xmlns:a14="http://schemas.microsoft.com/office/drawing/2010/main" val="0"/>
@@ -15307,7 +15080,7 @@
                     <pic:cNvPicPr/>
                   </pic:nvPicPr>
                   <pic:blipFill>
-                    <a:blip r:embed="rId38">
+                    <a:blip r:embed="rId39">
                       <a:extLst>
                         <a:ext uri="{28A0092B-C50C-407E-A947-70E740481C1C}">
                           <a14:useLocalDpi xmlns:a14="http://schemas.microsoft.com/office/drawing/2010/main" val="0"/>
@@ -15633,7 +15406,7 @@
       </w:r>
     </w:p>
     <w:p>
-      <w:hyperlink r:id="rId39" w:history="1">
+      <w:hyperlink r:id="rId40" w:history="1">
         <w:r>
           <w:rPr>
             <w:rStyle w:val="Hyperlink"/>
@@ -15651,7 +15424,7 @@
     <w:p>
       <w:pPr>
         <w:sectPr>
-          <w:footerReference w:type="default" r:id="rId40"/>
+          <w:footerReference w:type="default" r:id="rId41"/>
           <w:pgSz w:w="11906" w:h="16838"/>
           <w:pgMar w:top="1440" w:right="1440" w:bottom="1440" w:left="1440" w:header="708" w:footer="708" w:gutter="0"/>
           <w:pgNumType w:start="1"/>
@@ -20836,6 +20609,12 @@
 </file>
 
 <file path=customXml/item1.xml><?xml version="1.0" encoding="utf-8"?>
+<p:properties xmlns:p="http://schemas.microsoft.com/office/2006/metadata/properties" xmlns:xsi="http://www.w3.org/2001/XMLSchema-instance" xmlns:pc="http://schemas.microsoft.com/office/infopath/2007/PartnerControls">
+  <documentManagement/>
+</p:properties>
+</file>
+
+<file path=customXml/item2.xml><?xml version="1.0" encoding="utf-8"?>
 <ct:contentTypeSchema xmlns:ct="http://schemas.microsoft.com/office/2006/metadata/contentType" xmlns:ma="http://schemas.microsoft.com/office/2006/metadata/properties/metaAttributes" ct:_="" ma:_="" ma:contentTypeName="Document" ma:contentTypeID="0x0101009BF7A80B0FBE28449F4ED4A2932F3853" ma:contentTypeVersion="6" ma:contentTypeDescription="Create a new document." ma:contentTypeScope="" ma:versionID="7bb972948696748661606df725b7bbbb">
   <xsd:schema xmlns:xsd="http://www.w3.org/2001/XMLSchema" xmlns:xs="http://www.w3.org/2001/XMLSchema" xmlns:p="http://schemas.microsoft.com/office/2006/metadata/properties" xmlns:ns2="3880b17f-dbc7-464a-bc7e-35eb529660c2" xmlns:ns3="14fa3032-b707-4695-adf8-64905d7b2249" targetNamespace="http://schemas.microsoft.com/office/2006/metadata/properties" ma:root="true" ma:fieldsID="59e56d46e63c0992486ec6c147878d24" ns2:_="" ns3:_="">
     <xsd:import namespace="3880b17f-dbc7-464a-bc7e-35eb529660c2"/>
@@ -21012,11 +20791,11 @@
 </ct:contentTypeSchema>
 </file>
 
-<file path=customXml/item2.xml><?xml version="1.0" encoding="utf-8"?>
+<file path=customXml/item3.xml><?xml version="1.0" encoding="utf-8"?>
 <b:Sources xmlns:b="http://schemas.openxmlformats.org/officeDocument/2006/bibliography" xmlns="http://schemas.openxmlformats.org/officeDocument/2006/bibliography" SelectedStyle="\APASixthEditionOfficeOnline.xsl" StyleName="APA" Version="6"/>
 </file>
 
-<file path=customXml/item3.xml><?xml version="1.0" encoding="utf-8"?>
+<file path=customXml/item4.xml><?xml version="1.0" encoding="utf-8"?>
 <?mso-contentType ?>
 <FormTemplates xmlns="http://schemas.microsoft.com/sharepoint/v3/contenttype/forms">
   <Display>DocumentLibraryForm</Display>
@@ -21025,13 +20804,16 @@
 </FormTemplates>
 </file>
 
-<file path=customXml/item4.xml><?xml version="1.0" encoding="utf-8"?>
-<p:properties xmlns:p="http://schemas.microsoft.com/office/2006/metadata/properties" xmlns:xsi="http://www.w3.org/2001/XMLSchema-instance" xmlns:pc="http://schemas.microsoft.com/office/infopath/2007/PartnerControls">
-  <documentManagement/>
-</p:properties>
+<file path=customXml/itemProps1.xml><?xml version="1.0" encoding="utf-8"?>
+<ds:datastoreItem xmlns:ds="http://schemas.openxmlformats.org/officeDocument/2006/customXml" ds:itemID="{9600F9D6-DACC-419E-94CB-B2C0BCD0AEFC}">
+  <ds:schemaRefs>
+    <ds:schemaRef ds:uri="http://schemas.microsoft.com/office/2006/metadata/properties"/>
+    <ds:schemaRef ds:uri="http://schemas.microsoft.com/office/infopath/2007/PartnerControls"/>
+  </ds:schemaRefs>
+</ds:datastoreItem>
 </file>
 
-<file path=customXml/itemProps1.xml><?xml version="1.0" encoding="utf-8"?>
+<file path=customXml/itemProps2.xml><?xml version="1.0" encoding="utf-8"?>
 <ds:datastoreItem xmlns:ds="http://schemas.openxmlformats.org/officeDocument/2006/customXml" ds:itemID="{BD310EA4-AAFE-4A7C-9324-EE8C4FFE053E}">
   <ds:schemaRefs>
     <ds:schemaRef ds:uri="http://schemas.microsoft.com/office/2006/metadata/contentType"/>
@@ -21050,7 +20832,7 @@
 </ds:datastoreItem>
 </file>
 
-<file path=customXml/itemProps2.xml><?xml version="1.0" encoding="utf-8"?>
+<file path=customXml/itemProps3.xml><?xml version="1.0" encoding="utf-8"?>
 <ds:datastoreItem xmlns:ds="http://schemas.openxmlformats.org/officeDocument/2006/customXml" ds:itemID="{C1FD95CA-A90A-4141-8692-A0338D49E72C}">
   <ds:schemaRefs>
     <ds:schemaRef ds:uri="http://schemas.openxmlformats.org/officeDocument/2006/bibliography"/>
@@ -21058,19 +20840,10 @@
 </ds:datastoreItem>
 </file>
 
-<file path=customXml/itemProps3.xml><?xml version="1.0" encoding="utf-8"?>
+<file path=customXml/itemProps4.xml><?xml version="1.0" encoding="utf-8"?>
 <ds:datastoreItem xmlns:ds="http://schemas.openxmlformats.org/officeDocument/2006/customXml" ds:itemID="{483909C0-ED7B-433C-936F-326EC26BCE5F}">
   <ds:schemaRefs>
     <ds:schemaRef ds:uri="http://schemas.microsoft.com/sharepoint/v3/contenttype/forms"/>
   </ds:schemaRefs>
 </ds:datastoreItem>
-</file>
-
-<file path=customXml/itemProps4.xml><?xml version="1.0" encoding="utf-8"?>
-<ds:datastoreItem xmlns:ds="http://schemas.openxmlformats.org/officeDocument/2006/customXml" ds:itemID="{9600F9D6-DACC-419E-94CB-B2C0BCD0AEFC}">
-  <ds:schemaRefs>
-    <ds:schemaRef ds:uri="http://schemas.microsoft.com/office/2006/metadata/properties"/>
-    <ds:schemaRef ds:uri="http://schemas.microsoft.com/office/infopath/2007/PartnerControls"/>
-  </ds:schemaRefs>
-</ds:datastoreItem>
 </file>
</xml_diff>

<commit_message>
filled out most of system design section 6
</commit_message>
<xml_diff>
--- a/Report_Sean_Kelly.docx
+++ b/Report_Sean_Kelly.docx
@@ -12352,19 +12352,37 @@
       <w:bookmarkEnd w:id="45"/>
     </w:p>
     <w:p>
-      <w:r>
-        <w:t>This section will describe</w:t>
-      </w:r>
-      <w:r>
-        <w:t xml:space="preserve"> the internal functionality of the web framework that </w:t>
-      </w:r>
-      <w:r>
-        <w:t xml:space="preserve">you have chosen for the implementation. </w:t>
-      </w:r>
-      <w:r>
-        <w:t>Add further sections if required by the specification of your web application</w:t>
-      </w:r>
-    </w:p>
+      <w:pPr>
+        <w:spacing w:line="276" w:lineRule="auto"/>
+      </w:pPr>
+      <w:r>
+        <w:t>Laravel is a PHP web application framework that follows the Model-View-Controller (MVC) architecture pattern. It provides a range of built-in functionalities and features that make it easier for developers to build web applications quickly and efficiently.</w:t>
+      </w:r>
+    </w:p>
+    <w:p>
+      <w:pPr>
+        <w:spacing w:line="276" w:lineRule="auto"/>
+      </w:pPr>
+      <w:r>
+        <w:t>Laravel's internal functionality can be divided into various components, such as the routing system, middleware, the database layer, the Eloquent ORM, the Blade templating engine, and more. The routing system allows developers to define application routes and map them to controller actions. Middleware provides a way to execute code before and after a request is processed. The database layer offers a simple and intuitive API for database interactions, while the Eloquent ORM provides an easy way to work with database records. The Blade templating engine offers a powerful way to build and organize application views.</w:t>
+      </w:r>
+    </w:p>
+    <w:p>
+      <w:pPr>
+        <w:spacing w:line="276" w:lineRule="auto"/>
+      </w:pPr>
+      <w:r>
+        <w:t>Overall, Laravel's internal functionality is designed to help developers write clean, maintainable, and efficient code for web applications</w:t>
+      </w:r>
+    </w:p>
+    <w:p>
+      <w:pPr>
+        <w:rPr>
+          <w:lang w:val="en-IE"/>
+        </w:rPr>
+      </w:pPr>
+    </w:p>
+    <w:p/>
     <w:p>
       <w:pPr>
         <w:keepNext/>
@@ -12398,29 +12416,21 @@
       <w:bookmarkEnd w:id="46"/>
     </w:p>
     <w:p>
+      <w:commentRangeStart w:id="47"/>
+      <w:r>
+        <w:t>Model-View-Controller (MVC) is a design pattern commonly used in web applications. It separates the application into three interconnected parts: the Model, which manages the data and business logic, the View, which is responsible for rendering the user interface, and the Controller, which handles user input and updates the Model and View accordingly. This separation improves maintainability, scalability, and flexibility of the application.</w:t>
+      </w:r>
+      <w:commentRangeEnd w:id="47"/>
+      <w:r>
+        <w:commentReference w:id="47"/>
+      </w:r>
+    </w:p>
+    <w:p>
       <w:pPr>
         <w:rPr>
           <w:lang w:val="en-IE"/>
         </w:rPr>
       </w:pPr>
-      <w:r>
-        <w:rPr>
-          <w:lang w:val="en-IE"/>
-        </w:rPr>
-        <w:t xml:space="preserve">Explain the </w:t>
-      </w:r>
-      <w:r>
-        <w:rPr>
-          <w:lang w:val="en-IE"/>
-        </w:rPr>
-        <w:t>follows a model-view-controller design pattern</w:t>
-      </w:r>
-      <w:r>
-        <w:rPr>
-          <w:lang w:val="en-IE"/>
-        </w:rPr>
-        <w:t xml:space="preserve"> and how it is implemented in your web application. </w:t>
-      </w:r>
     </w:p>
     <w:p>
       <w:pPr>
@@ -12441,7 +12451,7 @@
           <w:lang w:val="en-IE"/>
         </w:rPr>
       </w:pPr>
-      <w:bookmarkStart w:id="47" w:name="_Toc96009508"/>
+      <w:bookmarkStart w:id="48" w:name="_Toc96009508"/>
       <w:r>
         <w:rPr>
           <w:rFonts w:asciiTheme="majorHAnsi" w:eastAsiaTheme="majorEastAsia" w:hAnsiTheme="majorHAnsi" w:cstheme="majorBidi"/>
@@ -12452,7 +12462,23 @@
         </w:rPr>
         <w:t>User Authentication</w:t>
       </w:r>
-      <w:bookmarkEnd w:id="47"/>
+      <w:bookmarkEnd w:id="48"/>
+    </w:p>
+    <w:p>
+      <w:r>
+        <w:t>User authentication is the process of verifying the identity of a user who wants to access a web application. In Laravel, user authentication involves confirming a user's credentials, such as their email and password, before granting them access to protected areas of the application.</w:t>
+      </w:r>
+    </w:p>
+    <w:p>
+      <w:r>
+        <w:t>Laravel provides built-in authentication features, including authentication controllers, middleware, and password reset functionality. Developers can easily implement these features into their Laravel applications, making it simple to authenticate users and manage user sessions.</w:t>
+      </w:r>
+    </w:p>
+    <w:p>
+      <w:r>
+        <w:lastRenderedPageBreak/>
+        <w:t>Laravel's authentication system uses encryption and hashing to secure user passwords and prevent unauthorized access. Developers can also customize the authentication process to fit the specific needs of their application, such as implementing two-factor authentication or using social login providers.</w:t>
+      </w:r>
     </w:p>
     <w:p>
       <w:pPr>
@@ -12460,12 +12486,20 @@
           <w:lang w:val="en-IE"/>
         </w:rPr>
       </w:pPr>
-      <w:r>
+    </w:p>
+    <w:p>
+      <w:pPr>
         <w:rPr>
           <w:lang w:val="en-IE"/>
         </w:rPr>
-        <w:t>Explain how user authentication is implemented in the web application framework.</w:t>
-      </w:r>
+      </w:pPr>
+    </w:p>
+    <w:p>
+      <w:pPr>
+        <w:rPr>
+          <w:lang w:val="en-IE"/>
+        </w:rPr>
+      </w:pPr>
     </w:p>
     <w:p>
       <w:pPr>
@@ -12486,7 +12520,7 @@
           <w:lang w:val="en-IE"/>
         </w:rPr>
       </w:pPr>
-      <w:bookmarkStart w:id="48" w:name="_Toc96009509"/>
+      <w:bookmarkStart w:id="49" w:name="_Toc96009509"/>
       <w:r>
         <w:rPr>
           <w:rFonts w:asciiTheme="majorHAnsi" w:eastAsiaTheme="majorEastAsia" w:hAnsiTheme="majorHAnsi" w:cstheme="majorBidi"/>
@@ -12497,7 +12531,17 @@
         </w:rPr>
         <w:t>Routing</w:t>
       </w:r>
-      <w:bookmarkEnd w:id="48"/>
+      <w:bookmarkEnd w:id="49"/>
+    </w:p>
+    <w:p>
+      <w:r>
+        <w:t>In Laravel, routes are a way to define how a web application should respond to HTTP requests. Routes are defined in the routes/web.php file, and they associate a URI with a controller action. When a user visits a specific URL, Laravel's router matches the URL to a defined route, and then dispatches the associated controller method to handle the request.</w:t>
+      </w:r>
+    </w:p>
+    <w:p>
+      <w:r>
+        <w:t>For example, if you have a route defined for /users that maps to a UserController, when a user visits /users, the index() method in the UserController is called to handle the request.</w:t>
+      </w:r>
     </w:p>
     <w:p>
       <w:pPr>
@@ -12505,30 +12549,13 @@
           <w:lang w:val="en-IE"/>
         </w:rPr>
       </w:pPr>
-      <w:r>
+    </w:p>
+    <w:p>
+      <w:pPr>
         <w:rPr>
           <w:lang w:val="en-IE"/>
         </w:rPr>
-        <w:t xml:space="preserve">Describe the </w:t>
-      </w:r>
-      <w:r>
-        <w:rPr>
-          <w:lang w:val="en-IE"/>
-        </w:rPr>
-        <w:t xml:space="preserve">routes </w:t>
-      </w:r>
-      <w:r>
-        <w:rPr>
-          <w:lang w:val="en-IE"/>
-        </w:rPr>
-        <w:t xml:space="preserve">that were defined </w:t>
-      </w:r>
-      <w:r>
-        <w:rPr>
-          <w:lang w:val="en-IE"/>
-        </w:rPr>
-        <w:t>in the web application</w:t>
-      </w:r>
+      </w:pPr>
     </w:p>
     <w:p>
       <w:pPr>
@@ -12549,7 +12576,7 @@
           <w:lang w:val="en-IE"/>
         </w:rPr>
       </w:pPr>
-      <w:bookmarkStart w:id="49" w:name="_Toc96009510"/>
+      <w:bookmarkStart w:id="50" w:name="_Toc96009510"/>
       <w:r>
         <w:rPr>
           <w:rFonts w:asciiTheme="majorHAnsi" w:eastAsiaTheme="majorEastAsia" w:hAnsiTheme="majorHAnsi" w:cstheme="majorBidi"/>
@@ -12560,95 +12587,115 @@
         </w:rPr>
         <w:t>Templating</w:t>
       </w:r>
-      <w:bookmarkEnd w:id="49"/>
-    </w:p>
-    <w:p>
-      <w:pPr>
-        <w:rPr>
-          <w:lang w:val="en-IE"/>
-        </w:rPr>
-      </w:pPr>
-      <w:r>
-        <w:rPr>
-          <w:lang w:val="en-IE"/>
-        </w:rPr>
-        <w:t>Describe the templating engine and how it was used to configure/ style the web application.</w:t>
-      </w:r>
-    </w:p>
+      <w:bookmarkEnd w:id="50"/>
+    </w:p>
+    <w:p>
+      <w:pPr>
+        <w:rPr>
+          <w:lang w:val="en-IE" w:eastAsia="en-IE"/>
+        </w:rPr>
+      </w:pPr>
+      <w:r>
+        <w:rPr>
+          <w:lang w:val="en-IE" w:eastAsia="en-IE"/>
+        </w:rPr>
+        <w:t>Laravel's templating engine Blade, a powerful and intuitive tool for building dynamic web pages. It allows developers to write clean, concise templates using familiar syntax, while providing a range of useful features such as template inheritance, control structures, and easy integration with PHP code. Blade also includes features like automatic escaping of user input to prevent XSS attacks, and precompiled templates for faster performance. With its flexible and expressive syntax, Blade makes it easy to build complex, dynamic web applications with minimal hassle, making it a popular choice among Laravel developers.</w:t>
+      </w:r>
+    </w:p>
+    <w:p>
+      <w:pPr>
+        <w:rPr>
+          <w:lang w:val="en-IE" w:eastAsia="en-IE"/>
+        </w:rPr>
+      </w:pPr>
+    </w:p>
+    <w:p>
+      <w:pPr>
+        <w:rPr>
+          <w:lang w:val="en-IE" w:eastAsia="en-IE"/>
+        </w:rPr>
+      </w:pPr>
+      <w:r>
+        <w:rPr>
+          <w:lang w:val="en-IE" w:eastAsia="en-IE"/>
+        </w:rPr>
+        <w:t>Sequence Diagram under construction.</w:t>
+      </w:r>
+    </w:p>
+    <w:tbl>
+      <w:tblPr>
+        <w:tblW w:w="0" w:type="auto"/>
+        <w:tblCellMar>
+          <w:top w:w="15" w:type="dxa"/>
+          <w:left w:w="15" w:type="dxa"/>
+          <w:bottom w:w="15" w:type="dxa"/>
+          <w:right w:w="15" w:type="dxa"/>
+        </w:tblCellMar>
+        <w:tblLook w:val="04A0" w:firstRow="1" w:lastRow="0" w:firstColumn="1" w:lastColumn="0" w:noHBand="0" w:noVBand="1"/>
+      </w:tblPr>
+      <w:tblGrid>
+        <w:gridCol w:w="660"/>
+        <w:gridCol w:w="6450"/>
+      </w:tblGrid>
+      <w:tr>
+        <w:tc>
+          <w:tcPr>
+            <w:tcW w:w="660" w:type="dxa"/>
+            <w:tcMar>
+              <w:top w:w="0" w:type="dxa"/>
+              <w:left w:w="240" w:type="dxa"/>
+              <w:bottom w:w="0" w:type="dxa"/>
+              <w:right w:w="240" w:type="dxa"/>
+            </w:tcMar>
+            <w:hideMark/>
+          </w:tcPr>
+          <w:p>
+            <w:pPr>
+              <w:rPr>
+                <w:lang w:val="en-IE" w:eastAsia="en-IE"/>
+              </w:rPr>
+            </w:pPr>
+          </w:p>
+        </w:tc>
+        <w:tc>
+          <w:tcPr>
+            <w:tcW w:w="6450" w:type="dxa"/>
+            <w:tcMar>
+              <w:top w:w="0" w:type="dxa"/>
+              <w:left w:w="0" w:type="dxa"/>
+              <w:bottom w:w="0" w:type="dxa"/>
+              <w:right w:w="0" w:type="dxa"/>
+            </w:tcMar>
+            <w:vAlign w:val="center"/>
+            <w:hideMark/>
+          </w:tcPr>
+          <w:p>
+            <w:pPr>
+              <w:rPr>
+                <w:lang w:val="en-IE" w:eastAsia="en-IE"/>
+              </w:rPr>
+            </w:pPr>
+          </w:p>
+        </w:tc>
+      </w:tr>
+    </w:tbl>
     <w:p/>
-    <w:p>
-      <w:r>
-        <w:t xml:space="preserve">Add a sequence diagram in this section and other diagrams that illustrate the architecture </w:t>
-      </w:r>
-      <w:r>
-        <w:t>clearly.</w:t>
-      </w:r>
-    </w:p>
-    <w:p>
-      <w:r>
-        <w:rPr>
-          <w:noProof/>
-        </w:rPr>
-        <w:drawing>
-          <wp:inline distT="0" distB="0" distL="0" distR="0" wp14:anchorId="107ED11D" wp14:editId="45C4D65D">
-            <wp:extent cx="5731510" cy="3463925"/>
-            <wp:effectExtent l="0" t="0" r="2540" b="3175"/>
-            <wp:docPr id="4" name="Picture 4" descr="Diagram&#10;&#10;Description automatically generated"/>
-            <wp:cNvGraphicFramePr>
-              <a:graphicFrameLocks xmlns:a="http://schemas.openxmlformats.org/drawingml/2006/main" noChangeAspect="1"/>
-            </wp:cNvGraphicFramePr>
-            <a:graphic xmlns:a="http://schemas.openxmlformats.org/drawingml/2006/main">
-              <a:graphicData uri="http://schemas.openxmlformats.org/drawingml/2006/picture">
-                <pic:pic xmlns:pic="http://schemas.openxmlformats.org/drawingml/2006/picture">
-                  <pic:nvPicPr>
-                    <pic:cNvPr id="4" name="Picture 4" descr="Diagram&#10;&#10;Description automatically generated"/>
-                    <pic:cNvPicPr>
-                      <a:picLocks noChangeAspect="1" noChangeArrowheads="1"/>
-                    </pic:cNvPicPr>
-                  </pic:nvPicPr>
-                  <pic:blipFill>
-                    <a:blip r:embed="rId38">
-                      <a:extLst>
-                        <a:ext uri="{28A0092B-C50C-407E-A947-70E740481C1C}">
-                          <a14:useLocalDpi xmlns:a14="http://schemas.microsoft.com/office/drawing/2010/main" val="0"/>
-                        </a:ext>
-                      </a:extLst>
-                    </a:blip>
-                    <a:srcRect/>
-                    <a:stretch>
-                      <a:fillRect/>
-                    </a:stretch>
-                  </pic:blipFill>
-                  <pic:spPr bwMode="auto">
-                    <a:xfrm>
-                      <a:off x="0" y="0"/>
-                      <a:ext cx="5731510" cy="3463925"/>
-                    </a:xfrm>
-                    <a:prstGeom prst="rect">
-                      <a:avLst/>
-                    </a:prstGeom>
-                    <a:noFill/>
-                    <a:ln>
-                      <a:noFill/>
-                    </a:ln>
-                  </pic:spPr>
-                </pic:pic>
-              </a:graphicData>
-            </a:graphic>
-          </wp:inline>
-        </w:drawing>
-      </w:r>
-    </w:p>
     <w:p/>
+    <w:p/>
+    <w:p/>
+    <w:p/>
+    <w:p/>
+    <w:p/>
+    <w:p/>
     <w:p>
       <w:pPr>
         <w:pStyle w:val="Heading1"/>
       </w:pPr>
-      <w:bookmarkStart w:id="50" w:name="_Toc96009511"/>
+      <w:bookmarkStart w:id="51" w:name="_Toc96009511"/>
       <w:r>
         <w:t>Testing</w:t>
       </w:r>
-      <w:bookmarkEnd w:id="50"/>
+      <w:bookmarkEnd w:id="51"/>
       <w:r>
         <w:t xml:space="preserve"> </w:t>
       </w:r>
@@ -12672,8 +12719,8 @@
           <w:lang w:val="en-IE"/>
         </w:rPr>
       </w:pPr>
-      <w:bookmarkStart w:id="51" w:name="_Toc36624900"/>
-      <w:bookmarkStart w:id="52" w:name="_Toc96009512"/>
+      <w:bookmarkStart w:id="52" w:name="_Toc36624900"/>
+      <w:bookmarkStart w:id="53" w:name="_Toc96009512"/>
       <w:r>
         <w:rPr>
           <w:rFonts w:asciiTheme="majorHAnsi" w:eastAsiaTheme="majorEastAsia" w:hAnsiTheme="majorHAnsi" w:cstheme="majorBidi"/>
@@ -12684,8 +12731,8 @@
         </w:rPr>
         <w:t>Introduction</w:t>
       </w:r>
-      <w:bookmarkEnd w:id="51"/>
       <w:bookmarkEnd w:id="52"/>
+      <w:bookmarkEnd w:id="53"/>
     </w:p>
     <w:p>
       <w:pPr>
@@ -12839,8 +12886,8 @@
           <w:lang w:val="en-IE"/>
         </w:rPr>
       </w:pPr>
-      <w:bookmarkStart w:id="53" w:name="_Toc36624901"/>
-      <w:bookmarkStart w:id="54" w:name="_Toc96009513"/>
+      <w:bookmarkStart w:id="54" w:name="_Toc36624901"/>
+      <w:bookmarkStart w:id="55" w:name="_Toc96009513"/>
       <w:r>
         <w:rPr>
           <w:rFonts w:asciiTheme="majorHAnsi" w:eastAsiaTheme="majorEastAsia" w:hAnsiTheme="majorHAnsi" w:cstheme="majorBidi"/>
@@ -12851,8 +12898,8 @@
         </w:rPr>
         <w:t>Functional Testing</w:t>
       </w:r>
-      <w:bookmarkEnd w:id="53"/>
       <w:bookmarkEnd w:id="54"/>
+      <w:bookmarkEnd w:id="55"/>
     </w:p>
     <w:p>
       <w:pPr>
@@ -13015,7 +13062,7 @@
           <w:lang w:val="en-IE"/>
         </w:rPr>
       </w:pPr>
-      <w:bookmarkStart w:id="55" w:name="_Toc96009514"/>
+      <w:bookmarkStart w:id="56" w:name="_Toc96009514"/>
       <w:r>
         <w:rPr>
           <w:rFonts w:asciiTheme="majorHAnsi" w:hAnsiTheme="majorHAnsi" w:cstheme="majorBidi"/>
@@ -13026,7 +13073,7 @@
         </w:rPr>
         <w:t>Login/Registration</w:t>
       </w:r>
-      <w:bookmarkEnd w:id="55"/>
+      <w:bookmarkEnd w:id="56"/>
     </w:p>
     <w:p>
       <w:pPr>
@@ -13448,7 +13495,7 @@
           <w:lang w:val="en-IE"/>
         </w:rPr>
       </w:pPr>
-      <w:bookmarkStart w:id="56" w:name="_Toc96009515"/>
+      <w:bookmarkStart w:id="57" w:name="_Toc96009515"/>
       <w:r>
         <w:rPr>
           <w:rFonts w:asciiTheme="majorHAnsi" w:hAnsiTheme="majorHAnsi" w:cstheme="majorBidi"/>
@@ -13459,7 +13506,7 @@
         </w:rPr>
         <w:t>Navigation</w:t>
       </w:r>
-      <w:bookmarkEnd w:id="56"/>
+      <w:bookmarkEnd w:id="57"/>
     </w:p>
     <w:p>
       <w:pPr>
@@ -13881,8 +13928,8 @@
           <w:lang w:val="en-IE"/>
         </w:rPr>
       </w:pPr>
-      <w:bookmarkStart w:id="57" w:name="_Toc36624903"/>
-      <w:bookmarkStart w:id="58" w:name="_Toc96009516"/>
+      <w:bookmarkStart w:id="58" w:name="_Toc36624903"/>
+      <w:bookmarkStart w:id="59" w:name="_Toc96009516"/>
       <w:r>
         <w:rPr>
           <w:rFonts w:asciiTheme="majorHAnsi" w:hAnsiTheme="majorHAnsi" w:cstheme="majorBidi"/>
@@ -13893,8 +13940,8 @@
         </w:rPr>
         <w:t>Calculation</w:t>
       </w:r>
-      <w:bookmarkEnd w:id="57"/>
       <w:bookmarkEnd w:id="58"/>
+      <w:bookmarkEnd w:id="59"/>
     </w:p>
     <w:p>
       <w:pPr>
@@ -14316,8 +14363,8 @@
           <w:lang w:val="en-IE"/>
         </w:rPr>
       </w:pPr>
-      <w:bookmarkStart w:id="59" w:name="_Toc36624904"/>
-      <w:bookmarkStart w:id="60" w:name="_Toc96009517"/>
+      <w:bookmarkStart w:id="60" w:name="_Toc36624904"/>
+      <w:bookmarkStart w:id="61" w:name="_Toc96009517"/>
       <w:r>
         <w:rPr>
           <w:rFonts w:asciiTheme="majorHAnsi" w:hAnsiTheme="majorHAnsi" w:cstheme="majorBidi"/>
@@ -14328,8 +14375,8 @@
         </w:rPr>
         <w:t>CRUD</w:t>
       </w:r>
-      <w:bookmarkEnd w:id="59"/>
       <w:bookmarkEnd w:id="60"/>
+      <w:bookmarkEnd w:id="61"/>
       <w:r>
         <w:rPr>
           <w:rFonts w:asciiTheme="majorHAnsi" w:hAnsiTheme="majorHAnsi" w:cstheme="majorBidi"/>
@@ -14768,11 +14815,11 @@
       <w:pPr>
         <w:pStyle w:val="Heading3"/>
       </w:pPr>
-      <w:bookmarkStart w:id="61" w:name="_Toc96009518"/>
+      <w:bookmarkStart w:id="62" w:name="_Toc96009518"/>
       <w:r>
         <w:t>Discussion of Functional Testing Results</w:t>
       </w:r>
-      <w:bookmarkEnd w:id="61"/>
+      <w:bookmarkEnd w:id="62"/>
     </w:p>
     <w:p>
       <w:r>
@@ -14808,8 +14855,8 @@
           <w:lang w:val="en-IE"/>
         </w:rPr>
       </w:pPr>
-      <w:bookmarkStart w:id="62" w:name="_Toc36624906"/>
-      <w:bookmarkStart w:id="63" w:name="_Toc96009519"/>
+      <w:bookmarkStart w:id="63" w:name="_Toc36624906"/>
+      <w:bookmarkStart w:id="64" w:name="_Toc96009519"/>
       <w:r>
         <w:rPr>
           <w:rFonts w:asciiTheme="majorHAnsi" w:eastAsiaTheme="majorEastAsia" w:hAnsiTheme="majorHAnsi" w:cstheme="majorBidi"/>
@@ -14820,8 +14867,8 @@
         </w:rPr>
         <w:t>User Testing</w:t>
       </w:r>
-      <w:bookmarkEnd w:id="62"/>
       <w:bookmarkEnd w:id="63"/>
+      <w:bookmarkEnd w:id="64"/>
     </w:p>
     <w:p>
       <w:pPr>
@@ -14862,8 +14909,8 @@
           <w:lang w:val="en-IE"/>
         </w:rPr>
       </w:pPr>
-      <w:bookmarkStart w:id="64" w:name="_Toc36624907"/>
-      <w:bookmarkStart w:id="65" w:name="_Toc96009520"/>
+      <w:bookmarkStart w:id="65" w:name="_Toc36624907"/>
+      <w:bookmarkStart w:id="66" w:name="_Toc96009520"/>
       <w:r>
         <w:rPr>
           <w:rFonts w:asciiTheme="majorHAnsi" w:eastAsiaTheme="majorEastAsia" w:hAnsiTheme="majorHAnsi" w:cstheme="majorBidi"/>
@@ -14874,8 +14921,8 @@
         </w:rPr>
         <w:t>Conclusion</w:t>
       </w:r>
-      <w:bookmarkEnd w:id="64"/>
       <w:bookmarkEnd w:id="65"/>
+      <w:bookmarkEnd w:id="66"/>
     </w:p>
     <w:p>
       <w:r>
@@ -14891,14 +14938,14 @@
         <w:spacing w:line="259" w:lineRule="auto"/>
         <w:ind w:left="432"/>
       </w:pPr>
-      <w:bookmarkStart w:id="66" w:name="_Toc36624908"/>
-      <w:bookmarkStart w:id="67" w:name="_Toc96009521"/>
+      <w:bookmarkStart w:id="67" w:name="_Toc36624908"/>
+      <w:bookmarkStart w:id="68" w:name="_Toc96009521"/>
       <w:r>
         <w:lastRenderedPageBreak/>
         <w:t>Project Management</w:t>
       </w:r>
-      <w:bookmarkEnd w:id="66"/>
       <w:bookmarkEnd w:id="67"/>
+      <w:bookmarkEnd w:id="68"/>
     </w:p>
     <w:p/>
     <w:p>
@@ -14907,24 +14954,24 @@
         <w:spacing w:line="259" w:lineRule="auto"/>
         <w:ind w:left="576"/>
       </w:pPr>
-      <w:bookmarkStart w:id="68" w:name="_Toc36624909"/>
-      <w:bookmarkStart w:id="69" w:name="_Toc96009522"/>
+      <w:bookmarkStart w:id="69" w:name="_Toc36624909"/>
+      <w:bookmarkStart w:id="70" w:name="_Toc96009522"/>
       <w:r>
         <w:t>Introduction</w:t>
       </w:r>
-      <w:bookmarkEnd w:id="68"/>
       <w:bookmarkEnd w:id="69"/>
+      <w:bookmarkEnd w:id="70"/>
     </w:p>
     <w:p/>
     <w:p>
       <w:r>
         <w:t xml:space="preserve">This chapter describes how the project was managed. It shows the phases of the project, going from the project idea through the </w:t>
       </w:r>
-      <w:bookmarkStart w:id="70" w:name="_Hlk34212316"/>
+      <w:bookmarkStart w:id="71" w:name="_Hlk34212316"/>
       <w:r>
         <w:t xml:space="preserve">requirements gathering, the specification for the project, the design, implementation and testing </w:t>
       </w:r>
-      <w:bookmarkEnd w:id="70"/>
+      <w:bookmarkEnd w:id="71"/>
       <w:r>
         <w:t>phases for the project. It also discusses GitHub as</w:t>
       </w:r>
@@ -14943,13 +14990,13 @@
         <w:spacing w:line="259" w:lineRule="auto"/>
         <w:ind w:left="576"/>
       </w:pPr>
-      <w:bookmarkStart w:id="71" w:name="_Toc36624910"/>
-      <w:bookmarkStart w:id="72" w:name="_Toc96009523"/>
+      <w:bookmarkStart w:id="72" w:name="_Toc36624910"/>
+      <w:bookmarkStart w:id="73" w:name="_Toc96009523"/>
       <w:r>
         <w:t>Project Phases</w:t>
       </w:r>
-      <w:bookmarkEnd w:id="71"/>
       <w:bookmarkEnd w:id="72"/>
+      <w:bookmarkEnd w:id="73"/>
     </w:p>
     <w:p/>
     <w:p>
@@ -14964,13 +15011,13 @@
         <w:spacing w:after="160" w:line="259" w:lineRule="auto"/>
         <w:ind w:left="720"/>
       </w:pPr>
-      <w:bookmarkStart w:id="73" w:name="_Toc36624912"/>
-      <w:bookmarkStart w:id="74" w:name="_Toc96009524"/>
+      <w:bookmarkStart w:id="74" w:name="_Toc36624912"/>
+      <w:bookmarkStart w:id="75" w:name="_Toc96009524"/>
       <w:r>
         <w:t>Requirements</w:t>
       </w:r>
-      <w:bookmarkEnd w:id="73"/>
       <w:bookmarkEnd w:id="74"/>
+      <w:bookmarkEnd w:id="75"/>
       <w:r>
         <w:t xml:space="preserve"> </w:t>
       </w:r>
@@ -14992,13 +15039,13 @@
         <w:spacing w:after="160" w:line="259" w:lineRule="auto"/>
         <w:ind w:left="720"/>
       </w:pPr>
-      <w:bookmarkStart w:id="75" w:name="_Toc36624913"/>
-      <w:bookmarkStart w:id="76" w:name="_Toc96009525"/>
+      <w:bookmarkStart w:id="76" w:name="_Toc36624913"/>
+      <w:bookmarkStart w:id="77" w:name="_Toc96009525"/>
       <w:r>
         <w:t>Design</w:t>
       </w:r>
-      <w:bookmarkEnd w:id="75"/>
       <w:bookmarkEnd w:id="76"/>
+      <w:bookmarkEnd w:id="77"/>
     </w:p>
     <w:p>
       <w:pPr>
@@ -15017,13 +15064,13 @@
         <w:spacing w:after="160" w:line="259" w:lineRule="auto"/>
         <w:ind w:left="720"/>
       </w:pPr>
-      <w:bookmarkStart w:id="77" w:name="_Toc36624914"/>
-      <w:bookmarkStart w:id="78" w:name="_Toc96009526"/>
+      <w:bookmarkStart w:id="78" w:name="_Toc36624914"/>
+      <w:bookmarkStart w:id="79" w:name="_Toc96009526"/>
       <w:r>
         <w:t>Implementation</w:t>
       </w:r>
-      <w:bookmarkEnd w:id="77"/>
       <w:bookmarkEnd w:id="78"/>
+      <w:bookmarkEnd w:id="79"/>
       <w:r>
         <w:t xml:space="preserve"> </w:t>
       </w:r>
@@ -15045,13 +15092,13 @@
         <w:spacing w:after="160" w:line="259" w:lineRule="auto"/>
         <w:ind w:left="720"/>
       </w:pPr>
-      <w:bookmarkStart w:id="79" w:name="_Toc36624915"/>
-      <w:bookmarkStart w:id="80" w:name="_Toc96009527"/>
+      <w:bookmarkStart w:id="80" w:name="_Toc36624915"/>
+      <w:bookmarkStart w:id="81" w:name="_Toc96009527"/>
       <w:r>
         <w:t>Testing</w:t>
       </w:r>
-      <w:bookmarkEnd w:id="79"/>
       <w:bookmarkEnd w:id="80"/>
+      <w:bookmarkEnd w:id="81"/>
     </w:p>
     <w:p>
       <w:r>
@@ -15080,7 +15127,7 @@
                     <pic:cNvPicPr/>
                   </pic:nvPicPr>
                   <pic:blipFill>
-                    <a:blip r:embed="rId39">
+                    <a:blip r:embed="rId42">
                       <a:extLst>
                         <a:ext uri="{28A0092B-C50C-407E-A947-70E740481C1C}">
                           <a14:useLocalDpi xmlns:a14="http://schemas.microsoft.com/office/drawing/2010/main" val="0"/>
@@ -15123,13 +15170,13 @@
         <w:spacing w:line="259" w:lineRule="auto"/>
         <w:ind w:left="576"/>
       </w:pPr>
-      <w:bookmarkStart w:id="81" w:name="_Toc36624921"/>
-      <w:bookmarkStart w:id="82" w:name="_Toc96009528"/>
+      <w:bookmarkStart w:id="82" w:name="_Toc36624921"/>
+      <w:bookmarkStart w:id="83" w:name="_Toc96009528"/>
       <w:r>
         <w:t>SCRUM Methodology (optional)</w:t>
       </w:r>
-      <w:bookmarkEnd w:id="81"/>
       <w:bookmarkEnd w:id="82"/>
+      <w:bookmarkEnd w:id="83"/>
     </w:p>
     <w:p/>
     <w:p>
@@ -15145,13 +15192,13 @@
         <w:spacing w:line="259" w:lineRule="auto"/>
         <w:ind w:left="576"/>
       </w:pPr>
-      <w:bookmarkStart w:id="83" w:name="_Toc36624922"/>
-      <w:bookmarkStart w:id="84" w:name="_Toc96009529"/>
+      <w:bookmarkStart w:id="84" w:name="_Toc36624922"/>
+      <w:bookmarkStart w:id="85" w:name="_Toc96009529"/>
       <w:r>
         <w:t>Project Management Tools</w:t>
       </w:r>
-      <w:bookmarkEnd w:id="83"/>
       <w:bookmarkEnd w:id="84"/>
+      <w:bookmarkEnd w:id="85"/>
     </w:p>
     <w:p/>
     <w:p>
@@ -15160,11 +15207,11 @@
         <w:spacing w:after="160" w:line="259" w:lineRule="auto"/>
         <w:ind w:left="720"/>
       </w:pPr>
-      <w:bookmarkStart w:id="85" w:name="_Toc96009530"/>
+      <w:bookmarkStart w:id="86" w:name="_Toc96009530"/>
       <w:r>
         <w:t>GitHub Project</w:t>
       </w:r>
-      <w:bookmarkEnd w:id="85"/>
+      <w:bookmarkEnd w:id="86"/>
     </w:p>
     <w:p>
       <w:r>
@@ -15191,13 +15238,13 @@
         <w:spacing w:after="160" w:line="259" w:lineRule="auto"/>
         <w:ind w:left="720"/>
       </w:pPr>
-      <w:bookmarkStart w:id="86" w:name="_Toc36624924"/>
-      <w:bookmarkStart w:id="87" w:name="_Toc96009531"/>
+      <w:bookmarkStart w:id="87" w:name="_Toc36624924"/>
+      <w:bookmarkStart w:id="88" w:name="_Toc96009531"/>
       <w:r>
         <w:t>GitHub</w:t>
       </w:r>
-      <w:bookmarkEnd w:id="86"/>
       <w:bookmarkEnd w:id="87"/>
+      <w:bookmarkEnd w:id="88"/>
     </w:p>
     <w:p>
       <w:r>
@@ -15228,27 +15275,27 @@
       <w:pPr>
         <w:pStyle w:val="Heading1"/>
       </w:pPr>
-      <w:bookmarkStart w:id="88" w:name="_Toc36624926"/>
-      <w:bookmarkStart w:id="89" w:name="_Toc96009532"/>
+      <w:bookmarkStart w:id="89" w:name="_Toc36624926"/>
+      <w:bookmarkStart w:id="90" w:name="_Toc96009532"/>
       <w:r>
         <w:lastRenderedPageBreak/>
         <w:t>Reflection</w:t>
       </w:r>
-      <w:bookmarkEnd w:id="88"/>
       <w:bookmarkEnd w:id="89"/>
+      <w:bookmarkEnd w:id="90"/>
     </w:p>
     <w:p/>
     <w:p>
       <w:pPr>
         <w:pStyle w:val="Heading2"/>
       </w:pPr>
-      <w:bookmarkStart w:id="90" w:name="_Toc36624927"/>
-      <w:bookmarkStart w:id="91" w:name="_Toc96009533"/>
+      <w:bookmarkStart w:id="91" w:name="_Toc36624927"/>
+      <w:bookmarkStart w:id="92" w:name="_Toc96009533"/>
       <w:r>
         <w:t>Your views on the project</w:t>
       </w:r>
-      <w:bookmarkEnd w:id="90"/>
       <w:bookmarkEnd w:id="91"/>
+      <w:bookmarkEnd w:id="92"/>
       <w:r>
         <w:t xml:space="preserve"> </w:t>
       </w:r>
@@ -15263,22 +15310,22 @@
       <w:pPr>
         <w:pStyle w:val="Heading2"/>
       </w:pPr>
-      <w:bookmarkStart w:id="92" w:name="_Toc96009534"/>
+      <w:bookmarkStart w:id="93" w:name="_Toc96009534"/>
       <w:r>
         <w:t>How could the project be developed further?</w:t>
       </w:r>
-      <w:bookmarkEnd w:id="92"/>
+      <w:bookmarkEnd w:id="93"/>
     </w:p>
     <w:p/>
     <w:p>
       <w:pPr>
         <w:pStyle w:val="Heading2"/>
       </w:pPr>
-      <w:bookmarkStart w:id="93" w:name="_Toc96009535"/>
+      <w:bookmarkStart w:id="94" w:name="_Toc96009535"/>
       <w:r>
         <w:t>Assessment of your learning.</w:t>
       </w:r>
-      <w:bookmarkEnd w:id="93"/>
+      <w:bookmarkEnd w:id="94"/>
     </w:p>
     <w:p>
       <w:r>
@@ -15296,13 +15343,13 @@
       <w:pPr>
         <w:pStyle w:val="Heading2"/>
       </w:pPr>
-      <w:bookmarkStart w:id="94" w:name="_Toc36624928"/>
-      <w:bookmarkStart w:id="95" w:name="_Toc96009536"/>
+      <w:bookmarkStart w:id="95" w:name="_Toc36624928"/>
+      <w:bookmarkStart w:id="96" w:name="_Toc96009536"/>
       <w:r>
         <w:t>Completing a large software development project</w:t>
       </w:r>
-      <w:bookmarkEnd w:id="94"/>
       <w:bookmarkEnd w:id="95"/>
+      <w:bookmarkEnd w:id="96"/>
       <w:r>
         <w:t xml:space="preserve"> </w:t>
       </w:r>
@@ -15317,11 +15364,11 @@
       <w:pPr>
         <w:pStyle w:val="Heading2"/>
       </w:pPr>
-      <w:bookmarkStart w:id="96" w:name="_Toc96009537"/>
+      <w:bookmarkStart w:id="97" w:name="_Toc96009537"/>
       <w:r>
         <w:t>Technical skills</w:t>
       </w:r>
-      <w:bookmarkEnd w:id="96"/>
+      <w:bookmarkEnd w:id="97"/>
       <w:r>
         <w:t xml:space="preserve"> </w:t>
       </w:r>
@@ -15336,11 +15383,11 @@
       <w:pPr>
         <w:pStyle w:val="Heading2"/>
       </w:pPr>
-      <w:bookmarkStart w:id="97" w:name="_Toc96009538"/>
+      <w:bookmarkStart w:id="98" w:name="_Toc96009538"/>
       <w:r>
         <w:t>Further competencies and skills</w:t>
       </w:r>
-      <w:bookmarkEnd w:id="97"/>
+      <w:bookmarkEnd w:id="98"/>
       <w:r>
         <w:t xml:space="preserve">  </w:t>
       </w:r>
@@ -15363,11 +15410,11 @@
       <w:pPr>
         <w:pStyle w:val="Heading1"/>
       </w:pPr>
-      <w:bookmarkStart w:id="98" w:name="_Toc96009539"/>
+      <w:bookmarkStart w:id="99" w:name="_Toc96009539"/>
       <w:r>
         <w:t>References</w:t>
       </w:r>
-      <w:bookmarkEnd w:id="98"/>
+      <w:bookmarkEnd w:id="99"/>
     </w:p>
     <w:p>
       <w:r>
@@ -15406,7 +15453,7 @@
       </w:r>
     </w:p>
     <w:p>
-      <w:hyperlink r:id="rId40" w:history="1">
+      <w:hyperlink r:id="rId43" w:history="1">
         <w:r>
           <w:rPr>
             <w:rStyle w:val="Hyperlink"/>
@@ -15424,7 +15471,7 @@
     <w:p>
       <w:pPr>
         <w:sectPr>
-          <w:footerReference w:type="default" r:id="rId41"/>
+          <w:footerReference w:type="default" r:id="rId44"/>
           <w:pgSz w:w="11906" w:h="16838"/>
           <w:pgMar w:top="1440" w:right="1440" w:bottom="1440" w:left="1440" w:header="708" w:footer="708" w:gutter="0"/>
           <w:pgNumType w:start="1"/>
@@ -15445,6 +15492,42 @@
     </w:sectPr>
   </w:body>
 </w:document>
+</file>
+
+<file path=word/comments.xml><?xml version="1.0" encoding="utf-8"?>
+<w:comments xmlns:wpc="http://schemas.microsoft.com/office/word/2010/wordprocessingCanvas" xmlns:cx="http://schemas.microsoft.com/office/drawing/2014/chartex" xmlns:cx1="http://schemas.microsoft.com/office/drawing/2015/9/8/chartex" xmlns:cx2="http://schemas.microsoft.com/office/drawing/2015/10/21/chartex" xmlns:cx3="http://schemas.microsoft.com/office/drawing/2016/5/9/chartex" xmlns:cx4="http://schemas.microsoft.com/office/drawing/2016/5/10/chartex" xmlns:cx5="http://schemas.microsoft.com/office/drawing/2016/5/11/chartex" xmlns:cx6="http://schemas.microsoft.com/office/drawing/2016/5/12/chartex" xmlns:cx7="http://schemas.microsoft.com/office/drawing/2016/5/13/chartex" xmlns:cx8="http://schemas.microsoft.com/office/drawing/2016/5/14/chartex" xmlns:mc="http://schemas.openxmlformats.org/markup-compatibility/2006" xmlns:aink="http://schemas.microsoft.com/office/drawing/2016/ink" xmlns:am3d="http://schemas.microsoft.com/office/drawing/2017/model3d" xmlns:o="urn:schemas-microsoft-com:office:office" xmlns:oel="http://schemas.microsoft.com/office/2019/extlst" xmlns:r="http://schemas.openxmlformats.org/officeDocument/2006/relationships" xmlns:m="http://schemas.openxmlformats.org/officeDocument/2006/math" xmlns:v="urn:schemas-microsoft-com:vml" xmlns:wp14="http://schemas.microsoft.com/office/word/2010/wordprocessingDrawing" xmlns:wp="http://schemas.openxmlformats.org/drawingml/2006/wordprocessingDrawing" xmlns:w10="urn:schemas-microsoft-com:office:word" xmlns:w="http://schemas.openxmlformats.org/wordprocessingml/2006/main" xmlns:w14="http://schemas.microsoft.com/office/word/2010/wordml" xmlns:w15="http://schemas.microsoft.com/office/word/2012/wordml" xmlns:w16cex="http://schemas.microsoft.com/office/word/2018/wordml/cex" xmlns:w16cid="http://schemas.microsoft.com/office/word/2016/wordml/cid" xmlns:w16="http://schemas.microsoft.com/office/word/2018/wordml" xmlns:w16sdtdh="http://schemas.microsoft.com/office/word/2020/wordml/sdtdatahash" xmlns:w16se="http://schemas.microsoft.com/office/word/2015/wordml/symex" xmlns:wpg="http://schemas.microsoft.com/office/word/2010/wordprocessingGroup" xmlns:wpi="http://schemas.microsoft.com/office/word/2010/wordprocessingInk" xmlns:wne="http://schemas.microsoft.com/office/word/2006/wordml" xmlns:wps="http://schemas.microsoft.com/office/word/2010/wordprocessingShape" mc:Ignorable="w14 w15 w16se w16cid w16 w16cex w16sdtdh wp14">
+  <w:comment w:id="47" w:author="Sean Kelly" w:date="2023-03-05T22:14:00Z" w:initials="SK">
+    <w:p>
+      <w:pPr>
+        <w:pStyle w:val="CommentText"/>
+      </w:pPr>
+      <w:r>
+        <w:rPr>
+          <w:rStyle w:val="CommentReference"/>
+        </w:rPr>
+        <w:annotationRef/>
+      </w:r>
+    </w:p>
+  </w:comment>
+</w:comments>
+</file>
+
+<file path=word/commentsExtended.xml><?xml version="1.0" encoding="utf-8"?>
+<w15:commentsEx xmlns:wpc="http://schemas.microsoft.com/office/word/2010/wordprocessingCanvas" xmlns:cx="http://schemas.microsoft.com/office/drawing/2014/chartex" xmlns:cx1="http://schemas.microsoft.com/office/drawing/2015/9/8/chartex" xmlns:cx2="http://schemas.microsoft.com/office/drawing/2015/10/21/chartex" xmlns:cx3="http://schemas.microsoft.com/office/drawing/2016/5/9/chartex" xmlns:cx4="http://schemas.microsoft.com/office/drawing/2016/5/10/chartex" xmlns:cx5="http://schemas.microsoft.com/office/drawing/2016/5/11/chartex" xmlns:cx6="http://schemas.microsoft.com/office/drawing/2016/5/12/chartex" xmlns:cx7="http://schemas.microsoft.com/office/drawing/2016/5/13/chartex" xmlns:cx8="http://schemas.microsoft.com/office/drawing/2016/5/14/chartex" xmlns:mc="http://schemas.openxmlformats.org/markup-compatibility/2006" xmlns:aink="http://schemas.microsoft.com/office/drawing/2016/ink" xmlns:am3d="http://schemas.microsoft.com/office/drawing/2017/model3d" xmlns:o="urn:schemas-microsoft-com:office:office" xmlns:oel="http://schemas.microsoft.com/office/2019/extlst" xmlns:r="http://schemas.openxmlformats.org/officeDocument/2006/relationships" xmlns:m="http://schemas.openxmlformats.org/officeDocument/2006/math" xmlns:v="urn:schemas-microsoft-com:vml" xmlns:wp14="http://schemas.microsoft.com/office/word/2010/wordprocessingDrawing" xmlns:wp="http://schemas.openxmlformats.org/drawingml/2006/wordprocessingDrawing" xmlns:w10="urn:schemas-microsoft-com:office:word" xmlns:w="http://schemas.openxmlformats.org/wordprocessingml/2006/main" xmlns:w14="http://schemas.microsoft.com/office/word/2010/wordml" xmlns:w15="http://schemas.microsoft.com/office/word/2012/wordml" xmlns:w16cex="http://schemas.microsoft.com/office/word/2018/wordml/cex" xmlns:w16cid="http://schemas.microsoft.com/office/word/2016/wordml/cid" xmlns:w16="http://schemas.microsoft.com/office/word/2018/wordml" xmlns:w16sdtdh="http://schemas.microsoft.com/office/word/2020/wordml/sdtdatahash" xmlns:w16se="http://schemas.microsoft.com/office/word/2015/wordml/symex" xmlns:wpg="http://schemas.microsoft.com/office/word/2010/wordprocessingGroup" xmlns:wpi="http://schemas.microsoft.com/office/word/2010/wordprocessingInk" xmlns:wne="http://schemas.microsoft.com/office/word/2006/wordml" xmlns:wps="http://schemas.microsoft.com/office/word/2010/wordprocessingShape" mc:Ignorable="w14 w15 w16se w16cid w16 w16cex w16sdtdh wp14">
+  <w15:commentEx w15:paraId="54578548" w15:done="0"/>
+</w15:commentsEx>
+</file>
+
+<file path=word/commentsExtensible.xml><?xml version="1.0" encoding="utf-8"?>
+<w16cex:commentsExtensible xmlns:wpc="http://schemas.microsoft.com/office/word/2010/wordprocessingCanvas" xmlns:cx="http://schemas.microsoft.com/office/drawing/2014/chartex" xmlns:cx1="http://schemas.microsoft.com/office/drawing/2015/9/8/chartex" xmlns:cx2="http://schemas.microsoft.com/office/drawing/2015/10/21/chartex" xmlns:cx3="http://schemas.microsoft.com/office/drawing/2016/5/9/chartex" xmlns:cx4="http://schemas.microsoft.com/office/drawing/2016/5/10/chartex" xmlns:cx5="http://schemas.microsoft.com/office/drawing/2016/5/11/chartex" xmlns:cx6="http://schemas.microsoft.com/office/drawing/2016/5/12/chartex" xmlns:cx7="http://schemas.microsoft.com/office/drawing/2016/5/13/chartex" xmlns:cx8="http://schemas.microsoft.com/office/drawing/2016/5/14/chartex" xmlns:mc="http://schemas.openxmlformats.org/markup-compatibility/2006" xmlns:aink="http://schemas.microsoft.com/office/drawing/2016/ink" xmlns:am3d="http://schemas.microsoft.com/office/drawing/2017/model3d" xmlns:o="urn:schemas-microsoft-com:office:office" xmlns:oel="http://schemas.microsoft.com/office/2019/extlst" xmlns:r="http://schemas.openxmlformats.org/officeDocument/2006/relationships" xmlns:m="http://schemas.openxmlformats.org/officeDocument/2006/math" xmlns:v="urn:schemas-microsoft-com:vml" xmlns:wp14="http://schemas.microsoft.com/office/word/2010/wordprocessingDrawing" xmlns:wp="http://schemas.openxmlformats.org/drawingml/2006/wordprocessingDrawing" xmlns:w10="urn:schemas-microsoft-com:office:word" xmlns:w="http://schemas.openxmlformats.org/wordprocessingml/2006/main" xmlns:w14="http://schemas.microsoft.com/office/word/2010/wordml" xmlns:w15="http://schemas.microsoft.com/office/word/2012/wordml" xmlns:w16cex="http://schemas.microsoft.com/office/word/2018/wordml/cex" xmlns:w16cid="http://schemas.microsoft.com/office/word/2016/wordml/cid" xmlns:w16="http://schemas.microsoft.com/office/word/2018/wordml" xmlns:w16sdtdh="http://schemas.microsoft.com/office/word/2020/wordml/sdtdatahash" xmlns:w16se="http://schemas.microsoft.com/office/word/2015/wordml/symex" xmlns:wpg="http://schemas.microsoft.com/office/word/2010/wordprocessingGroup" xmlns:wpi="http://schemas.microsoft.com/office/word/2010/wordprocessingInk" xmlns:wne="http://schemas.microsoft.com/office/word/2006/wordml" xmlns:wps="http://schemas.microsoft.com/office/word/2010/wordprocessingShape" mc:Ignorable="w14 w15 w16se w16cid w16 w16cex w16sdtdh wp14">
+  <w16cex:commentExtensible w16cex:durableId="27AF92E1" w16cex:dateUtc="2023-03-05T22:14:00Z"/>
+</w16cex:commentsExtensible>
+</file>
+
+<file path=word/commentsIds.xml><?xml version="1.0" encoding="utf-8"?>
+<w16cid:commentsIds xmlns:wpc="http://schemas.microsoft.com/office/word/2010/wordprocessingCanvas" xmlns:cx="http://schemas.microsoft.com/office/drawing/2014/chartex" xmlns:cx1="http://schemas.microsoft.com/office/drawing/2015/9/8/chartex" xmlns:cx2="http://schemas.microsoft.com/office/drawing/2015/10/21/chartex" xmlns:cx3="http://schemas.microsoft.com/office/drawing/2016/5/9/chartex" xmlns:cx4="http://schemas.microsoft.com/office/drawing/2016/5/10/chartex" xmlns:cx5="http://schemas.microsoft.com/office/drawing/2016/5/11/chartex" xmlns:cx6="http://schemas.microsoft.com/office/drawing/2016/5/12/chartex" xmlns:cx7="http://schemas.microsoft.com/office/drawing/2016/5/13/chartex" xmlns:cx8="http://schemas.microsoft.com/office/drawing/2016/5/14/chartex" xmlns:mc="http://schemas.openxmlformats.org/markup-compatibility/2006" xmlns:aink="http://schemas.microsoft.com/office/drawing/2016/ink" xmlns:am3d="http://schemas.microsoft.com/office/drawing/2017/model3d" xmlns:o="urn:schemas-microsoft-com:office:office" xmlns:oel="http://schemas.microsoft.com/office/2019/extlst" xmlns:r="http://schemas.openxmlformats.org/officeDocument/2006/relationships" xmlns:m="http://schemas.openxmlformats.org/officeDocument/2006/math" xmlns:v="urn:schemas-microsoft-com:vml" xmlns:wp14="http://schemas.microsoft.com/office/word/2010/wordprocessingDrawing" xmlns:wp="http://schemas.openxmlformats.org/drawingml/2006/wordprocessingDrawing" xmlns:w10="urn:schemas-microsoft-com:office:word" xmlns:w="http://schemas.openxmlformats.org/wordprocessingml/2006/main" xmlns:w14="http://schemas.microsoft.com/office/word/2010/wordml" xmlns:w15="http://schemas.microsoft.com/office/word/2012/wordml" xmlns:w16cex="http://schemas.microsoft.com/office/word/2018/wordml/cex" xmlns:w16cid="http://schemas.microsoft.com/office/word/2016/wordml/cid" xmlns:w16="http://schemas.microsoft.com/office/word/2018/wordml" xmlns:w16sdtdh="http://schemas.microsoft.com/office/word/2020/wordml/sdtdatahash" xmlns:w16se="http://schemas.microsoft.com/office/word/2015/wordml/symex" xmlns:wpg="http://schemas.microsoft.com/office/word/2010/wordprocessingGroup" xmlns:wpi="http://schemas.microsoft.com/office/word/2010/wordprocessingInk" xmlns:wne="http://schemas.microsoft.com/office/word/2006/wordml" xmlns:wps="http://schemas.microsoft.com/office/word/2010/wordprocessingShape" mc:Ignorable="w14 w15 w16se w16cid w16 w16cex w16sdtdh wp14">
+  <w16cid:commentId w16cid:paraId="54578548" w16cid:durableId="27AF92E1"/>
+</w16cid:commentsIds>
 </file>
 
 <file path=word/endnotes.xml><?xml version="1.0" encoding="utf-8"?>
@@ -19286,6 +19369,14 @@
     <w:abstractNumId w:val="7"/>
   </w:num>
 </w:numbering>
+</file>
+
+<file path=word/people.xml><?xml version="1.0" encoding="utf-8"?>
+<w15:people xmlns:wpc="http://schemas.microsoft.com/office/word/2010/wordprocessingCanvas" xmlns:cx="http://schemas.microsoft.com/office/drawing/2014/chartex" xmlns:cx1="http://schemas.microsoft.com/office/drawing/2015/9/8/chartex" xmlns:cx2="http://schemas.microsoft.com/office/drawing/2015/10/21/chartex" xmlns:cx3="http://schemas.microsoft.com/office/drawing/2016/5/9/chartex" xmlns:cx4="http://schemas.microsoft.com/office/drawing/2016/5/10/chartex" xmlns:cx5="http://schemas.microsoft.com/office/drawing/2016/5/11/chartex" xmlns:cx6="http://schemas.microsoft.com/office/drawing/2016/5/12/chartex" xmlns:cx7="http://schemas.microsoft.com/office/drawing/2016/5/13/chartex" xmlns:cx8="http://schemas.microsoft.com/office/drawing/2016/5/14/chartex" xmlns:mc="http://schemas.openxmlformats.org/markup-compatibility/2006" xmlns:aink="http://schemas.microsoft.com/office/drawing/2016/ink" xmlns:am3d="http://schemas.microsoft.com/office/drawing/2017/model3d" xmlns:o="urn:schemas-microsoft-com:office:office" xmlns:oel="http://schemas.microsoft.com/office/2019/extlst" xmlns:r="http://schemas.openxmlformats.org/officeDocument/2006/relationships" xmlns:m="http://schemas.openxmlformats.org/officeDocument/2006/math" xmlns:v="urn:schemas-microsoft-com:vml" xmlns:wp14="http://schemas.microsoft.com/office/word/2010/wordprocessingDrawing" xmlns:wp="http://schemas.openxmlformats.org/drawingml/2006/wordprocessingDrawing" xmlns:w10="urn:schemas-microsoft-com:office:word" xmlns:w="http://schemas.openxmlformats.org/wordprocessingml/2006/main" xmlns:w14="http://schemas.microsoft.com/office/word/2010/wordml" xmlns:w15="http://schemas.microsoft.com/office/word/2012/wordml" xmlns:w16cex="http://schemas.microsoft.com/office/word/2018/wordml/cex" xmlns:w16cid="http://schemas.microsoft.com/office/word/2016/wordml/cid" xmlns:w16="http://schemas.microsoft.com/office/word/2018/wordml" xmlns:w16sdtdh="http://schemas.microsoft.com/office/word/2020/wordml/sdtdatahash" xmlns:w16se="http://schemas.microsoft.com/office/word/2015/wordml/symex" xmlns:wpg="http://schemas.microsoft.com/office/word/2010/wordprocessingGroup" xmlns:wpi="http://schemas.microsoft.com/office/word/2010/wordprocessingInk" xmlns:wne="http://schemas.microsoft.com/office/word/2006/wordml" xmlns:wps="http://schemas.microsoft.com/office/word/2010/wordprocessingShape" mc:Ignorable="w14 w15 w16se w16cid w16 w16cex w16sdtdh wp14">
+  <w15:person w15:author="Sean Kelly">
+    <w15:presenceInfo w15:providerId="Windows Live" w15:userId="959d551c35ac690e"/>
+  </w15:person>
+</w15:people>
 </file>
 
 <file path=word/styles.xml><?xml version="1.0" encoding="utf-8"?>
@@ -19932,7 +20023,6 @@
   <w:style w:type="character" w:default="1" w:styleId="DefaultParagraphFont">
     <w:name w:val="Default Paragraph Font"/>
     <w:uiPriority w:val="1"/>
-    <w:semiHidden/>
     <w:unhideWhenUsed/>
   </w:style>
   <w:style w:type="table" w:default="1" w:styleId="TableNormal">
@@ -20344,6 +20434,123 @@
       </w:tblBorders>
     </w:tblPr>
   </w:style>
+  <w:style w:type="paragraph" w:styleId="NoSpacing">
+    <w:name w:val="No Spacing"/>
+    <w:uiPriority w:val="1"/>
+    <w:qFormat/>
+    <w:rsid w:val="007C79BE"/>
+    <w:pPr>
+      <w:spacing w:after="0" w:line="240" w:lineRule="auto"/>
+    </w:pPr>
+    <w:rPr>
+      <w:sz w:val="24"/>
+      <w:szCs w:val="24"/>
+      <w:lang w:val="en-US"/>
+    </w:rPr>
+  </w:style>
+  <w:style w:type="character" w:styleId="CommentReference">
+    <w:name w:val="annotation reference"/>
+    <w:basedOn w:val="DefaultParagraphFont"/>
+    <w:uiPriority w:val="99"/>
+    <w:semiHidden/>
+    <w:unhideWhenUsed/>
+    <w:rsid w:val="00E6729D"/>
+    <w:rPr>
+      <w:sz w:val="16"/>
+      <w:szCs w:val="16"/>
+    </w:rPr>
+  </w:style>
+  <w:style w:type="paragraph" w:styleId="CommentText">
+    <w:name w:val="annotation text"/>
+    <w:basedOn w:val="Normal"/>
+    <w:link w:val="CommentTextChar"/>
+    <w:uiPriority w:val="99"/>
+    <w:semiHidden/>
+    <w:unhideWhenUsed/>
+    <w:rsid w:val="00E6729D"/>
+    <w:pPr>
+      <w:spacing w:line="240" w:lineRule="auto"/>
+    </w:pPr>
+    <w:rPr>
+      <w:sz w:val="20"/>
+      <w:szCs w:val="20"/>
+    </w:rPr>
+  </w:style>
+  <w:style w:type="character" w:customStyle="1" w:styleId="CommentTextChar">
+    <w:name w:val="Comment Text Char"/>
+    <w:basedOn w:val="DefaultParagraphFont"/>
+    <w:link w:val="CommentText"/>
+    <w:uiPriority w:val="99"/>
+    <w:semiHidden/>
+    <w:rsid w:val="00E6729D"/>
+    <w:rPr>
+      <w:sz w:val="20"/>
+      <w:szCs w:val="20"/>
+      <w:lang w:val="en-US"/>
+    </w:rPr>
+  </w:style>
+  <w:style w:type="paragraph" w:styleId="CommentSubject">
+    <w:name w:val="annotation subject"/>
+    <w:basedOn w:val="CommentText"/>
+    <w:next w:val="CommentText"/>
+    <w:link w:val="CommentSubjectChar"/>
+    <w:uiPriority w:val="99"/>
+    <w:semiHidden/>
+    <w:unhideWhenUsed/>
+    <w:rsid w:val="00E6729D"/>
+    <w:rPr>
+      <w:b/>
+      <w:bCs/>
+    </w:rPr>
+  </w:style>
+  <w:style w:type="character" w:customStyle="1" w:styleId="CommentSubjectChar">
+    <w:name w:val="Comment Subject Char"/>
+    <w:basedOn w:val="CommentTextChar"/>
+    <w:link w:val="CommentSubject"/>
+    <w:uiPriority w:val="99"/>
+    <w:semiHidden/>
+    <w:rsid w:val="00E6729D"/>
+    <w:rPr>
+      <w:b/>
+      <w:bCs/>
+      <w:sz w:val="20"/>
+      <w:szCs w:val="20"/>
+      <w:lang w:val="en-US"/>
+    </w:rPr>
+  </w:style>
+  <w:style w:type="paragraph" w:styleId="NormalWeb">
+    <w:name w:val="Normal (Web)"/>
+    <w:basedOn w:val="Normal"/>
+    <w:uiPriority w:val="99"/>
+    <w:semiHidden/>
+    <w:unhideWhenUsed/>
+    <w:rsid w:val="00E6729D"/>
+    <w:pPr>
+      <w:spacing w:before="100" w:beforeAutospacing="1" w:after="100" w:afterAutospacing="1" w:line="240" w:lineRule="auto"/>
+    </w:pPr>
+    <w:rPr>
+      <w:rFonts w:ascii="Times New Roman" w:eastAsia="Times New Roman" w:hAnsi="Times New Roman" w:cs="Times New Roman"/>
+      <w:lang w:val="en-IE" w:eastAsia="en-IE"/>
+    </w:rPr>
+  </w:style>
+  <w:style w:type="character" w:styleId="HTMLCode">
+    <w:name w:val="HTML Code"/>
+    <w:basedOn w:val="DefaultParagraphFont"/>
+    <w:uiPriority w:val="99"/>
+    <w:semiHidden/>
+    <w:unhideWhenUsed/>
+    <w:rsid w:val="00E6729D"/>
+    <w:rPr>
+      <w:rFonts w:ascii="Courier New" w:eastAsia="Times New Roman" w:hAnsi="Courier New" w:cs="Courier New"/>
+      <w:sz w:val="20"/>
+      <w:szCs w:val="20"/>
+    </w:rPr>
+  </w:style>
+  <w:style w:type="character" w:customStyle="1" w:styleId="ams">
+    <w:name w:val="ams"/>
+    <w:basedOn w:val="DefaultParagraphFont"/>
+    <w:rsid w:val="007A582C"/>
+  </w:style>
 </w:styles>
 </file>
 
@@ -20609,12 +20816,6 @@
 </file>
 
 <file path=customXml/item1.xml><?xml version="1.0" encoding="utf-8"?>
-<p:properties xmlns:p="http://schemas.microsoft.com/office/2006/metadata/properties" xmlns:xsi="http://www.w3.org/2001/XMLSchema-instance" xmlns:pc="http://schemas.microsoft.com/office/infopath/2007/PartnerControls">
-  <documentManagement/>
-</p:properties>
-</file>
-
-<file path=customXml/item2.xml><?xml version="1.0" encoding="utf-8"?>
 <ct:contentTypeSchema xmlns:ct="http://schemas.microsoft.com/office/2006/metadata/contentType" xmlns:ma="http://schemas.microsoft.com/office/2006/metadata/properties/metaAttributes" ct:_="" ma:_="" ma:contentTypeName="Document" ma:contentTypeID="0x0101009BF7A80B0FBE28449F4ED4A2932F3853" ma:contentTypeVersion="6" ma:contentTypeDescription="Create a new document." ma:contentTypeScope="" ma:versionID="7bb972948696748661606df725b7bbbb">
   <xsd:schema xmlns:xsd="http://www.w3.org/2001/XMLSchema" xmlns:xs="http://www.w3.org/2001/XMLSchema" xmlns:p="http://schemas.microsoft.com/office/2006/metadata/properties" xmlns:ns2="3880b17f-dbc7-464a-bc7e-35eb529660c2" xmlns:ns3="14fa3032-b707-4695-adf8-64905d7b2249" targetNamespace="http://schemas.microsoft.com/office/2006/metadata/properties" ma:root="true" ma:fieldsID="59e56d46e63c0992486ec6c147878d24" ns2:_="" ns3:_="">
     <xsd:import namespace="3880b17f-dbc7-464a-bc7e-35eb529660c2"/>
@@ -20791,11 +20992,13 @@
 </ct:contentTypeSchema>
 </file>
 
-<file path=customXml/item3.xml><?xml version="1.0" encoding="utf-8"?>
-<b:Sources xmlns:b="http://schemas.openxmlformats.org/officeDocument/2006/bibliography" xmlns="http://schemas.openxmlformats.org/officeDocument/2006/bibliography" SelectedStyle="\APASixthEditionOfficeOnline.xsl" StyleName="APA" Version="6"/>
+<file path=customXml/item2.xml><?xml version="1.0" encoding="utf-8"?>
+<p:properties xmlns:p="http://schemas.microsoft.com/office/2006/metadata/properties" xmlns:xsi="http://www.w3.org/2001/XMLSchema-instance" xmlns:pc="http://schemas.microsoft.com/office/infopath/2007/PartnerControls">
+  <documentManagement/>
+</p:properties>
 </file>
 
-<file path=customXml/item4.xml><?xml version="1.0" encoding="utf-8"?>
+<file path=customXml/item3.xml><?xml version="1.0" encoding="utf-8"?>
 <?mso-contentType ?>
 <FormTemplates xmlns="http://schemas.microsoft.com/sharepoint/v3/contenttype/forms">
   <Display>DocumentLibraryForm</Display>
@@ -20804,16 +21007,11 @@
 </FormTemplates>
 </file>
 
-<file path=customXml/itemProps1.xml><?xml version="1.0" encoding="utf-8"?>
-<ds:datastoreItem xmlns:ds="http://schemas.openxmlformats.org/officeDocument/2006/customXml" ds:itemID="{9600F9D6-DACC-419E-94CB-B2C0BCD0AEFC}">
-  <ds:schemaRefs>
-    <ds:schemaRef ds:uri="http://schemas.microsoft.com/office/2006/metadata/properties"/>
-    <ds:schemaRef ds:uri="http://schemas.microsoft.com/office/infopath/2007/PartnerControls"/>
-  </ds:schemaRefs>
-</ds:datastoreItem>
+<file path=customXml/item4.xml><?xml version="1.0" encoding="utf-8"?>
+<b:Sources xmlns:b="http://schemas.openxmlformats.org/officeDocument/2006/bibliography" xmlns="http://schemas.openxmlformats.org/officeDocument/2006/bibliography" SelectedStyle="\APASixthEditionOfficeOnline.xsl" StyleName="APA" Version="6"/>
 </file>
 
-<file path=customXml/itemProps2.xml><?xml version="1.0" encoding="utf-8"?>
+<file path=customXml/itemProps1.xml><?xml version="1.0" encoding="utf-8"?>
 <ds:datastoreItem xmlns:ds="http://schemas.openxmlformats.org/officeDocument/2006/customXml" ds:itemID="{BD310EA4-AAFE-4A7C-9324-EE8C4FFE053E}">
   <ds:schemaRefs>
     <ds:schemaRef ds:uri="http://schemas.microsoft.com/office/2006/metadata/contentType"/>
@@ -20832,18 +21030,27 @@
 </ds:datastoreItem>
 </file>
 
+<file path=customXml/itemProps2.xml><?xml version="1.0" encoding="utf-8"?>
+<ds:datastoreItem xmlns:ds="http://schemas.openxmlformats.org/officeDocument/2006/customXml" ds:itemID="{9600F9D6-DACC-419E-94CB-B2C0BCD0AEFC}">
+  <ds:schemaRefs>
+    <ds:schemaRef ds:uri="http://schemas.microsoft.com/office/2006/metadata/properties"/>
+    <ds:schemaRef ds:uri="http://schemas.microsoft.com/office/infopath/2007/PartnerControls"/>
+  </ds:schemaRefs>
+</ds:datastoreItem>
+</file>
+
 <file path=customXml/itemProps3.xml><?xml version="1.0" encoding="utf-8"?>
+<ds:datastoreItem xmlns:ds="http://schemas.openxmlformats.org/officeDocument/2006/customXml" ds:itemID="{483909C0-ED7B-433C-936F-326EC26BCE5F}">
+  <ds:schemaRefs>
+    <ds:schemaRef ds:uri="http://schemas.microsoft.com/sharepoint/v3/contenttype/forms"/>
+  </ds:schemaRefs>
+</ds:datastoreItem>
+</file>
+
+<file path=customXml/itemProps4.xml><?xml version="1.0" encoding="utf-8"?>
 <ds:datastoreItem xmlns:ds="http://schemas.openxmlformats.org/officeDocument/2006/customXml" ds:itemID="{C1FD95CA-A90A-4141-8692-A0338D49E72C}">
   <ds:schemaRefs>
     <ds:schemaRef ds:uri="http://schemas.openxmlformats.org/officeDocument/2006/bibliography"/>
   </ds:schemaRefs>
 </ds:datastoreItem>
-</file>
-
-<file path=customXml/itemProps4.xml><?xml version="1.0" encoding="utf-8"?>
-<ds:datastoreItem xmlns:ds="http://schemas.openxmlformats.org/officeDocument/2006/customXml" ds:itemID="{483909C0-ED7B-433C-936F-326EC26BCE5F}">
-  <ds:schemaRefs>
-    <ds:schemaRef ds:uri="http://schemas.microsoft.com/sharepoint/v3/contenttype/forms"/>
-  </ds:schemaRefs>
-</ds:datastoreItem>
 </file>
</xml_diff>

<commit_message>
Added user role to user table
</commit_message>
<xml_diff>
--- a/Report_Sean_Kelly.docx
+++ b/Report_Sean_Kelly.docx
@@ -1,6 +1,6 @@
 
 <file path=word/document.xml><?xml version="1.0" encoding="utf-8"?>
-<w:document xmlns:wpc="http://schemas.microsoft.com/office/word/2010/wordprocessingCanvas" xmlns:cx="http://schemas.microsoft.com/office/drawing/2014/chartex" xmlns:cx1="http://schemas.microsoft.com/office/drawing/2015/9/8/chartex" xmlns:cx2="http://schemas.microsoft.com/office/drawing/2015/10/21/chartex" xmlns:cx3="http://schemas.microsoft.com/office/drawing/2016/5/9/chartex" xmlns:cx4="http://schemas.microsoft.com/office/drawing/2016/5/10/chartex" xmlns:cx5="http://schemas.microsoft.com/office/drawing/2016/5/11/chartex" xmlns:cx6="http://schemas.microsoft.com/office/drawing/2016/5/12/chartex" xmlns:cx7="http://schemas.microsoft.com/office/drawing/2016/5/13/chartex" xmlns:cx8="http://schemas.microsoft.com/office/drawing/2016/5/14/chartex" xmlns:mc="http://schemas.openxmlformats.org/markup-compatibility/2006" xmlns:aink="http://schemas.microsoft.com/office/drawing/2016/ink" xmlns:am3d="http://schemas.microsoft.com/office/drawing/2017/model3d" xmlns:o="urn:schemas-microsoft-com:office:office" xmlns:oel="http://schemas.microsoft.com/office/2019/extlst" xmlns:r="http://schemas.openxmlformats.org/officeDocument/2006/relationships" xmlns:m="http://schemas.openxmlformats.org/officeDocument/2006/math" xmlns:v="urn:schemas-microsoft-com:vml" xmlns:wp14="http://schemas.microsoft.com/office/word/2010/wordprocessingDrawing" xmlns:wp="http://schemas.openxmlformats.org/drawingml/2006/wordprocessingDrawing" xmlns:w10="urn:schemas-microsoft-com:office:word" xmlns:w="http://schemas.openxmlformats.org/wordprocessingml/2006/main" xmlns:w14="http://schemas.microsoft.com/office/word/2010/wordml" xmlns:w15="http://schemas.microsoft.com/office/word/2012/wordml" xmlns:w16cex="http://schemas.microsoft.com/office/word/2018/wordml/cex" xmlns:w16cid="http://schemas.microsoft.com/office/word/2016/wordml/cid" xmlns:w16="http://schemas.microsoft.com/office/word/2018/wordml" xmlns:w16sdtdh="http://schemas.microsoft.com/office/word/2020/wordml/sdtdatahash" xmlns:w16se="http://schemas.microsoft.com/office/word/2015/wordml/symex" xmlns:wpg="http://schemas.microsoft.com/office/word/2010/wordprocessingGroup" xmlns:wpi="http://schemas.microsoft.com/office/word/2010/wordprocessingInk" xmlns:wne="http://schemas.microsoft.com/office/word/2006/wordml" xmlns:wps="http://schemas.microsoft.com/office/word/2010/wordprocessingShape" mc:Ignorable="w14 w15 w16se w16cid w16 w16cex w16sdtdh wp14">
+<w:document xmlns:wpc="http://schemas.microsoft.com/office/word/2010/wordprocessingCanvas" xmlns:cx="http://schemas.microsoft.com/office/drawing/2014/chartex" xmlns:cx1="http://schemas.microsoft.com/office/drawing/2015/9/8/chartex" xmlns:cx2="http://schemas.microsoft.com/office/drawing/2015/10/21/chartex" xmlns:cx3="http://schemas.microsoft.com/office/drawing/2016/5/9/chartex" xmlns:cx4="http://schemas.microsoft.com/office/drawing/2016/5/10/chartex" xmlns:cx5="http://schemas.microsoft.com/office/drawing/2016/5/11/chartex" xmlns:cx6="http://schemas.microsoft.com/office/drawing/2016/5/12/chartex" xmlns:cx7="http://schemas.microsoft.com/office/drawing/2016/5/13/chartex" xmlns:cx8="http://schemas.microsoft.com/office/drawing/2016/5/14/chartex" xmlns:mc="http://schemas.openxmlformats.org/markup-compatibility/2006" xmlns:aink="http://schemas.microsoft.com/office/drawing/2016/ink" xmlns:am3d="http://schemas.microsoft.com/office/drawing/2017/model3d" xmlns:o="urn:schemas-microsoft-com:office:office" xmlns:oel="http://schemas.microsoft.com/office/2019/extlst" xmlns:r="http://schemas.openxmlformats.org/officeDocument/2006/relationships" xmlns:m="http://schemas.openxmlformats.org/officeDocument/2006/math" xmlns:v="urn:schemas-microsoft-com:vml" xmlns:wp14="http://schemas.microsoft.com/office/word/2010/wordprocessingDrawing" xmlns:wp="http://schemas.openxmlformats.org/drawingml/2006/wordprocessingDrawing" xmlns:w10="urn:schemas-microsoft-com:office:word" xmlns:w="http://schemas.openxmlformats.org/wordprocessingml/2006/main" xmlns:w14="http://schemas.microsoft.com/office/word/2010/wordml" xmlns:w15="http://schemas.microsoft.com/office/word/2012/wordml" xmlns:w16cex="http://schemas.microsoft.com/office/word/2018/wordml/cex" xmlns:w16cid="http://schemas.microsoft.com/office/word/2016/wordml/cid" xmlns:w16="http://schemas.microsoft.com/office/word/2018/wordml" xmlns:w16du="http://schemas.microsoft.com/office/word/2023/wordml/word16du" xmlns:w16sdtdh="http://schemas.microsoft.com/office/word/2020/wordml/sdtdatahash" xmlns:w16se="http://schemas.microsoft.com/office/word/2015/wordml/symex" xmlns:wpg="http://schemas.microsoft.com/office/word/2010/wordprocessingGroup" xmlns:wpi="http://schemas.microsoft.com/office/word/2010/wordprocessingInk" xmlns:wne="http://schemas.microsoft.com/office/word/2006/wordml" xmlns:wps="http://schemas.microsoft.com/office/word/2010/wordprocessingShape" mc:Ignorable="w14 w15 w16se w16cid w16 w16cex w16sdtdh wp14">
   <w:body>
     <w:p>
       <w:pPr>
@@ -21739,24 +21739,9 @@
     <w:p/>
     <w:p>
       <w:r>
-        <w:t xml:space="preserve">This chapter describes how the project was managed. It shows the phases of the project, going from the project idea through the </w:t>
-      </w:r>
-      <w:bookmarkStart w:id="70" w:name="_Hlk34212316"/>
-      <w:r>
-        <w:t xml:space="preserve">requirements gathering, the specification for the project, the design, implementation and testing </w:t>
-      </w:r>
-      <w:bookmarkEnd w:id="70"/>
-      <w:r>
-        <w:t>phases for the project. It also discusses GitHub as</w:t>
-      </w:r>
-      <w:r>
-        <w:t xml:space="preserve"> a</w:t>
-      </w:r>
-      <w:r>
-        <w:t xml:space="preserve"> tool which assists in project management.</w:t>
-      </w:r>
-    </w:p>
-    <w:p/>
+        <w:t>My Laravel restaurant booking system was developed with the goal of addressing the needs and desires of both restaurant owners and their customers. As a college student studying computer science, I recognized the opportunity to create a platform that simplifies the booking process for customers while providing restaurant owners with an efficient way to manage reservations.</w:t>
+      </w:r>
+    </w:p>
     <w:p/>
     <w:p>
       <w:pPr>
@@ -21764,20 +21749,15 @@
         <w:spacing w:line="259" w:lineRule="auto"/>
         <w:ind w:left="576"/>
       </w:pPr>
-      <w:bookmarkStart w:id="71" w:name="_Toc36624910"/>
-      <w:bookmarkStart w:id="72" w:name="_Toc96009523"/>
+      <w:bookmarkStart w:id="70" w:name="_Toc36624910"/>
+      <w:bookmarkStart w:id="71" w:name="_Toc96009523"/>
       <w:r>
         <w:t>Project Phases</w:t>
       </w:r>
+      <w:bookmarkEnd w:id="70"/>
       <w:bookmarkEnd w:id="71"/>
-      <w:bookmarkEnd w:id="72"/>
     </w:p>
     <w:p/>
-    <w:p>
-      <w:r>
-        <w:t>In this section, describe each of the following project phases. Explain any issues which arose for each of the phases.</w:t>
-      </w:r>
-    </w:p>
     <w:p/>
     <w:p>
       <w:pPr>
@@ -21785,15 +21765,84 @@
         <w:spacing w:after="160" w:line="259" w:lineRule="auto"/>
         <w:ind w:left="720"/>
       </w:pPr>
-      <w:bookmarkStart w:id="73" w:name="_Toc36624912"/>
-      <w:bookmarkStart w:id="74" w:name="_Toc96009524"/>
+      <w:bookmarkStart w:id="72" w:name="_Toc36624912"/>
+      <w:bookmarkStart w:id="73" w:name="_Toc96009524"/>
       <w:r>
         <w:t>Requirements</w:t>
       </w:r>
+      <w:bookmarkEnd w:id="72"/>
       <w:bookmarkEnd w:id="73"/>
+      <w:r>
+        <w:t xml:space="preserve"> </w:t>
+      </w:r>
+    </w:p>
+    <w:p>
+      <w:pPr>
+        <w:rPr>
+          <w:lang w:val="en-IE"/>
+        </w:rPr>
+      </w:pPr>
+      <w:r>
+        <w:t>To develop a solution that catered to the needs of both restaurant owners and their customers, I started by conducting thorough research on restaurant booking systems. I studied the requirements of restaurant owners and customers and identified key features that needed to be included in the system. These features included a user-friendly interface for customers, a simple booking process, and the ability for restaurant owners to manage reservations effectively.</w:t>
+      </w:r>
+    </w:p>
+    <w:p/>
+    <w:p>
+      <w:pPr>
+        <w:pStyle w:val="Heading3"/>
+        <w:spacing w:after="160" w:line="259" w:lineRule="auto"/>
+        <w:ind w:left="720"/>
+      </w:pPr>
+      <w:bookmarkStart w:id="74" w:name="_Toc36624913"/>
+      <w:bookmarkStart w:id="75" w:name="_Toc96009525"/>
+      <w:r>
+        <w:t>Design</w:t>
+      </w:r>
       <w:bookmarkEnd w:id="74"/>
+      <w:bookmarkEnd w:id="75"/>
+    </w:p>
+    <w:p>
+      <w:r>
+        <w:t>Based on the research conducted, I began designing the system, creating wireframes and prototypes that reflected the identified features. I ensured that the design was simple, intuitive, and visually appealing to the user.</w:t>
+      </w:r>
+    </w:p>
+    <w:p>
+      <w:pPr>
+        <w:pStyle w:val="Heading3"/>
+        <w:numPr>
+          <w:ilvl w:val="0"/>
+          <w:numId w:val="0"/>
+        </w:numPr>
+        <w:ind w:left="709" w:hanging="709"/>
+      </w:pPr>
+    </w:p>
+    <w:p/>
+    <w:p>
+      <w:pPr>
+        <w:pStyle w:val="Heading3"/>
+        <w:spacing w:after="160" w:line="259" w:lineRule="auto"/>
+        <w:ind w:left="720"/>
+      </w:pPr>
+      <w:bookmarkStart w:id="76" w:name="_Toc36624914"/>
+      <w:bookmarkStart w:id="77" w:name="_Toc96009526"/>
+      <w:r>
+        <w:t>Implementation</w:t>
+      </w:r>
+      <w:bookmarkEnd w:id="76"/>
+      <w:bookmarkEnd w:id="77"/>
       <w:r>
         <w:t xml:space="preserve"> </w:t>
+      </w:r>
+    </w:p>
+    <w:p>
+      <w:r>
+        <w:t>Once the design was finalized, I proceeded to implement the system using Laravel, a popular PHP framework. I used various technologies such as HTML, CSS, JavaScript, and MySQL to create the system, ensuring that it was scalable, secure, and robust. I tested the system thoroughly to ensure that it met the desired requirements and was user-friendly.</w:t>
+      </w:r>
+    </w:p>
+    <w:p>
+      <w:r>
+        <w:lastRenderedPageBreak/>
+        <w:t>Overall, the development of the Laravel restaurant booking system involved extensive research, design, and implementation phases. The system provides a simple and efficient way for customers to book reservations and for restaurant owners to manage them.</w:t>
       </w:r>
     </w:p>
     <w:p>
@@ -21804,6 +21853,9 @@
           <w:numId w:val="0"/>
         </w:numPr>
         <w:ind w:left="720"/>
+        <w:rPr>
+          <w:lang w:val="en-IE"/>
+        </w:rPr>
       </w:pPr>
     </w:p>
     <w:p/>
@@ -21813,121 +21865,20 @@
         <w:spacing w:after="160" w:line="259" w:lineRule="auto"/>
         <w:ind w:left="720"/>
       </w:pPr>
-      <w:bookmarkStart w:id="75" w:name="_Toc36624913"/>
-      <w:bookmarkStart w:id="76" w:name="_Toc96009525"/>
-      <w:r>
-        <w:t>Design</w:t>
-      </w:r>
-      <w:bookmarkEnd w:id="75"/>
-      <w:bookmarkEnd w:id="76"/>
-    </w:p>
-    <w:p>
-      <w:pPr>
-        <w:pStyle w:val="Heading3"/>
-        <w:numPr>
-          <w:ilvl w:val="0"/>
-          <w:numId w:val="0"/>
-        </w:numPr>
-        <w:ind w:left="720"/>
-      </w:pPr>
+      <w:bookmarkStart w:id="78" w:name="_Toc36624915"/>
+      <w:bookmarkStart w:id="79" w:name="_Toc96009527"/>
+      <w:r>
+        <w:t>Testing</w:t>
+      </w:r>
+      <w:bookmarkEnd w:id="78"/>
+      <w:bookmarkEnd w:id="79"/>
+    </w:p>
+    <w:p>
+      <w:r>
+        <w:t xml:space="preserve"> Include a Gantt chart</w:t>
+      </w:r>
     </w:p>
     <w:p/>
-    <w:p>
-      <w:pPr>
-        <w:pStyle w:val="Heading3"/>
-        <w:spacing w:after="160" w:line="259" w:lineRule="auto"/>
-        <w:ind w:left="720"/>
-      </w:pPr>
-      <w:bookmarkStart w:id="77" w:name="_Toc36624914"/>
-      <w:bookmarkStart w:id="78" w:name="_Toc96009526"/>
-      <w:r>
-        <w:t>Implementation</w:t>
-      </w:r>
-      <w:bookmarkEnd w:id="77"/>
-      <w:bookmarkEnd w:id="78"/>
-      <w:r>
-        <w:t xml:space="preserve"> </w:t>
-      </w:r>
-    </w:p>
-    <w:p>
-      <w:pPr>
-        <w:pStyle w:val="Heading3"/>
-        <w:numPr>
-          <w:ilvl w:val="0"/>
-          <w:numId w:val="0"/>
-        </w:numPr>
-        <w:ind w:left="720"/>
-      </w:pPr>
-    </w:p>
-    <w:p/>
-    <w:p>
-      <w:pPr>
-        <w:pStyle w:val="Heading3"/>
-        <w:spacing w:after="160" w:line="259" w:lineRule="auto"/>
-        <w:ind w:left="720"/>
-      </w:pPr>
-      <w:bookmarkStart w:id="79" w:name="_Toc36624915"/>
-      <w:bookmarkStart w:id="80" w:name="_Toc96009527"/>
-      <w:r>
-        <w:t>Testing</w:t>
-      </w:r>
-      <w:bookmarkEnd w:id="79"/>
-      <w:bookmarkEnd w:id="80"/>
-    </w:p>
-    <w:p>
-      <w:r>
-        <w:t xml:space="preserve"> Include a Gantt chart</w:t>
-      </w:r>
-    </w:p>
-    <w:p>
-      <w:r>
-        <w:rPr>
-          <w:noProof/>
-        </w:rPr>
-        <w:lastRenderedPageBreak/>
-        <w:drawing>
-          <wp:inline distT="0" distB="0" distL="0" distR="0" wp14:anchorId="384F47A0" wp14:editId="10162E68">
-            <wp:extent cx="4572000" cy="3524250"/>
-            <wp:effectExtent l="0" t="0" r="0" b="0"/>
-            <wp:docPr id="92655203" name="Picture 92655203"/>
-            <wp:cNvGraphicFramePr>
-              <a:graphicFrameLocks xmlns:a="http://schemas.openxmlformats.org/drawingml/2006/main" noChangeAspect="1"/>
-            </wp:cNvGraphicFramePr>
-            <a:graphic xmlns:a="http://schemas.openxmlformats.org/drawingml/2006/main">
-              <a:graphicData uri="http://schemas.openxmlformats.org/drawingml/2006/picture">
-                <pic:pic xmlns:pic="http://schemas.openxmlformats.org/drawingml/2006/picture">
-                  <pic:nvPicPr>
-                    <pic:cNvPr id="0" name=""/>
-                    <pic:cNvPicPr/>
-                  </pic:nvPicPr>
-                  <pic:blipFill>
-                    <a:blip r:embed="rId41">
-                      <a:extLst>
-                        <a:ext uri="{28A0092B-C50C-407E-A947-70E740481C1C}">
-                          <a14:useLocalDpi xmlns:a14="http://schemas.microsoft.com/office/drawing/2010/main" val="0"/>
-                        </a:ext>
-                      </a:extLst>
-                    </a:blip>
-                    <a:stretch>
-                      <a:fillRect/>
-                    </a:stretch>
-                  </pic:blipFill>
-                  <pic:spPr>
-                    <a:xfrm>
-                      <a:off x="0" y="0"/>
-                      <a:ext cx="4572000" cy="3524250"/>
-                    </a:xfrm>
-                    <a:prstGeom prst="rect">
-                      <a:avLst/>
-                    </a:prstGeom>
-                  </pic:spPr>
-                </pic:pic>
-              </a:graphicData>
-            </a:graphic>
-          </wp:inline>
-        </w:drawing>
-      </w:r>
-    </w:p>
     <w:p>
       <w:pPr>
         <w:pStyle w:val="Heading2"/>
@@ -21938,41 +21889,21 @@
       </w:pPr>
     </w:p>
     <w:p/>
+    <w:p/>
+    <w:p/>
     <w:p>
       <w:pPr>
         <w:pStyle w:val="Heading2"/>
         <w:spacing w:line="259" w:lineRule="auto"/>
         <w:ind w:left="576"/>
       </w:pPr>
-      <w:bookmarkStart w:id="81" w:name="_Toc36624921"/>
-      <w:bookmarkStart w:id="82" w:name="_Toc96009528"/>
-      <w:r>
-        <w:t>SCRUM Methodology (optional)</w:t>
-      </w:r>
+      <w:bookmarkStart w:id="80" w:name="_Toc36624922"/>
+      <w:bookmarkStart w:id="81" w:name="_Toc96009529"/>
+      <w:r>
+        <w:t>Project Management Tools</w:t>
+      </w:r>
+      <w:bookmarkEnd w:id="80"/>
       <w:bookmarkEnd w:id="81"/>
-      <w:bookmarkEnd w:id="82"/>
-    </w:p>
-    <w:p/>
-    <w:p>
-      <w:r>
-        <w:t>Sprints</w:t>
-      </w:r>
-    </w:p>
-    <w:p/>
-    <w:p/>
-    <w:p>
-      <w:pPr>
-        <w:pStyle w:val="Heading2"/>
-        <w:spacing w:line="259" w:lineRule="auto"/>
-        <w:ind w:left="576"/>
-      </w:pPr>
-      <w:bookmarkStart w:id="83" w:name="_Toc36624922"/>
-      <w:bookmarkStart w:id="84" w:name="_Toc96009529"/>
-      <w:r>
-        <w:t>Project Management Tools</w:t>
-      </w:r>
-      <w:bookmarkEnd w:id="83"/>
-      <w:bookmarkEnd w:id="84"/>
     </w:p>
     <w:p/>
     <w:p>
@@ -21981,11 +21912,11 @@
         <w:spacing w:after="160" w:line="259" w:lineRule="auto"/>
         <w:ind w:left="720"/>
       </w:pPr>
-      <w:bookmarkStart w:id="85" w:name="_Toc96009530"/>
+      <w:bookmarkStart w:id="82" w:name="_Toc96009530"/>
       <w:r>
         <w:t>GitHub Project</w:t>
       </w:r>
-      <w:bookmarkEnd w:id="85"/>
+      <w:bookmarkEnd w:id="82"/>
     </w:p>
     <w:p>
       <w:r>
@@ -22012,13 +21943,13 @@
         <w:spacing w:after="160" w:line="259" w:lineRule="auto"/>
         <w:ind w:left="720"/>
       </w:pPr>
-      <w:bookmarkStart w:id="86" w:name="_Toc36624924"/>
-      <w:bookmarkStart w:id="87" w:name="_Toc96009531"/>
+      <w:bookmarkStart w:id="83" w:name="_Toc36624924"/>
+      <w:bookmarkStart w:id="84" w:name="_Toc96009531"/>
       <w:r>
         <w:t>GitHub</w:t>
       </w:r>
-      <w:bookmarkEnd w:id="86"/>
-      <w:bookmarkEnd w:id="87"/>
+      <w:bookmarkEnd w:id="83"/>
+      <w:bookmarkEnd w:id="84"/>
     </w:p>
     <w:p>
       <w:r>
@@ -22041,7 +21972,6 @@
         <w:spacing w:after="160" w:line="259" w:lineRule="auto"/>
       </w:pPr>
       <w:r>
-        <w:lastRenderedPageBreak/>
         <w:br w:type="page"/>
       </w:r>
     </w:p>
@@ -22049,13 +21979,45 @@
       <w:pPr>
         <w:pStyle w:val="Heading1"/>
       </w:pPr>
-      <w:bookmarkStart w:id="88" w:name="_Toc36624926"/>
-      <w:bookmarkStart w:id="89" w:name="_Toc96009532"/>
+      <w:bookmarkStart w:id="85" w:name="_Toc36624926"/>
+      <w:bookmarkStart w:id="86" w:name="_Toc96009532"/>
       <w:r>
         <w:lastRenderedPageBreak/>
         <w:t>Reflection</w:t>
       </w:r>
+      <w:bookmarkEnd w:id="85"/>
+      <w:bookmarkEnd w:id="86"/>
+    </w:p>
+    <w:p/>
+    <w:p>
+      <w:pPr>
+        <w:pStyle w:val="Heading2"/>
+      </w:pPr>
+      <w:bookmarkStart w:id="87" w:name="_Toc36624927"/>
+      <w:bookmarkStart w:id="88" w:name="_Toc96009533"/>
+      <w:r>
+        <w:t>Your views on the project</w:t>
+      </w:r>
+      <w:bookmarkEnd w:id="87"/>
       <w:bookmarkEnd w:id="88"/>
+      <w:r>
+        <w:t xml:space="preserve"> </w:t>
+      </w:r>
+    </w:p>
+    <w:p>
+      <w:r>
+        <w:t xml:space="preserve">Describe how you feel the project went from your perspective. </w:t>
+      </w:r>
+    </w:p>
+    <w:p/>
+    <w:p>
+      <w:pPr>
+        <w:pStyle w:val="Heading2"/>
+      </w:pPr>
+      <w:bookmarkStart w:id="89" w:name="_Toc96009534"/>
+      <w:r>
+        <w:t>How could the project be developed further?</w:t>
+      </w:r>
       <w:bookmarkEnd w:id="89"/>
     </w:p>
     <w:p/>
@@ -22063,20 +22025,42 @@
       <w:pPr>
         <w:pStyle w:val="Heading2"/>
       </w:pPr>
-      <w:bookmarkStart w:id="90" w:name="_Toc36624927"/>
-      <w:bookmarkStart w:id="91" w:name="_Toc96009533"/>
-      <w:r>
-        <w:t>Your views on the project</w:t>
+      <w:bookmarkStart w:id="90" w:name="_Toc96009535"/>
+      <w:r>
+        <w:t>Assessment of your learning.</w:t>
       </w:r>
       <w:bookmarkEnd w:id="90"/>
+    </w:p>
+    <w:p>
+      <w:r>
+        <w:t xml:space="preserve">Critically assess your learning. List what skills and competencies you have learned developed in this Continuous Assessment. </w:t>
+      </w:r>
+    </w:p>
+    <w:p/>
+    <w:p>
+      <w:r>
+        <w:t xml:space="preserve">List which part of the project would need further development and itemize where you feel you have not satisfactorily completed the continuous assessment. </w:t>
+      </w:r>
+    </w:p>
+    <w:p/>
+    <w:p>
+      <w:pPr>
+        <w:pStyle w:val="Heading2"/>
+      </w:pPr>
+      <w:bookmarkStart w:id="91" w:name="_Toc36624928"/>
+      <w:bookmarkStart w:id="92" w:name="_Toc96009536"/>
+      <w:r>
+        <w:t>Completing a large software development project</w:t>
+      </w:r>
       <w:bookmarkEnd w:id="91"/>
+      <w:bookmarkEnd w:id="92"/>
       <w:r>
         <w:t xml:space="preserve"> </w:t>
       </w:r>
     </w:p>
     <w:p>
       <w:r>
-        <w:t xml:space="preserve">Describe how you feel the project went from your perspective. </w:t>
+        <w:t>Describe what you have learnt from the project, from the point of view of completing a large software development project.</w:t>
       </w:r>
     </w:p>
     <w:p/>
@@ -22084,111 +22068,57 @@
       <w:pPr>
         <w:pStyle w:val="Heading2"/>
       </w:pPr>
-      <w:bookmarkStart w:id="92" w:name="_Toc96009534"/>
-      <w:r>
-        <w:t>How could the project be developed further?</w:t>
-      </w:r>
-      <w:bookmarkEnd w:id="92"/>
+      <w:bookmarkStart w:id="93" w:name="_Toc96009537"/>
+      <w:r>
+        <w:t>Technical skills</w:t>
+      </w:r>
+      <w:bookmarkEnd w:id="93"/>
+      <w:r>
+        <w:t xml:space="preserve"> </w:t>
+      </w:r>
+    </w:p>
+    <w:p>
+      <w:r>
+        <w:t>Describe what you have learnt from the project, from a technical skills viewpoint.</w:t>
+      </w:r>
     </w:p>
     <w:p/>
     <w:p>
       <w:pPr>
         <w:pStyle w:val="Heading2"/>
       </w:pPr>
-      <w:bookmarkStart w:id="93" w:name="_Toc96009535"/>
-      <w:r>
-        <w:t>Assessment of your learning.</w:t>
-      </w:r>
-      <w:bookmarkEnd w:id="93"/>
-    </w:p>
-    <w:p>
-      <w:r>
-        <w:t xml:space="preserve">Critically assess your learning. List what skills and competencies you have learned developed in this Continuous Assessment. </w:t>
+      <w:bookmarkStart w:id="94" w:name="_Toc96009538"/>
+      <w:r>
+        <w:t>Further competencies and skills</w:t>
+      </w:r>
+      <w:bookmarkEnd w:id="94"/>
+      <w:r>
+        <w:t xml:space="preserve">  </w:t>
+      </w:r>
+    </w:p>
+    <w:p>
+      <w:r>
+        <w:t>Describe any extra competencies and skills that would help you with your development in the workplace.</w:t>
+      </w:r>
+    </w:p>
+    <w:p>
+      <w:pPr>
+        <w:spacing w:after="160" w:line="259" w:lineRule="auto"/>
+      </w:pPr>
+      <w:r>
+        <w:br w:type="page"/>
       </w:r>
     </w:p>
     <w:p/>
     <w:p>
-      <w:r>
-        <w:t xml:space="preserve">List which part of the project would need further development and itemize where you feel you have not satisfactorily completed the continuous assessment. </w:t>
-      </w:r>
-    </w:p>
-    <w:p/>
-    <w:p>
-      <w:pPr>
-        <w:pStyle w:val="Heading2"/>
-      </w:pPr>
-      <w:bookmarkStart w:id="94" w:name="_Toc36624928"/>
-      <w:bookmarkStart w:id="95" w:name="_Toc96009536"/>
-      <w:r>
-        <w:t>Completing a large software development project</w:t>
-      </w:r>
-      <w:bookmarkEnd w:id="94"/>
+      <w:pPr>
+        <w:pStyle w:val="Heading1"/>
+      </w:pPr>
+      <w:bookmarkStart w:id="95" w:name="_Toc96009539"/>
+      <w:r>
+        <w:t>References</w:t>
+      </w:r>
       <w:bookmarkEnd w:id="95"/>
-      <w:r>
-        <w:t xml:space="preserve"> </w:t>
-      </w:r>
-    </w:p>
-    <w:p>
-      <w:r>
-        <w:t>Describe what you have learnt from the project, from the point of view of completing a large software development project.</w:t>
-      </w:r>
-    </w:p>
-    <w:p/>
-    <w:p>
-      <w:pPr>
-        <w:pStyle w:val="Heading2"/>
-      </w:pPr>
-      <w:bookmarkStart w:id="96" w:name="_Toc96009537"/>
-      <w:r>
-        <w:t>Technical skills</w:t>
-      </w:r>
-      <w:bookmarkEnd w:id="96"/>
-      <w:r>
-        <w:t xml:space="preserve"> </w:t>
-      </w:r>
-    </w:p>
-    <w:p>
-      <w:r>
-        <w:t>Describe what you have learnt from the project, from a technical skills viewpoint.</w:t>
-      </w:r>
-    </w:p>
-    <w:p/>
-    <w:p>
-      <w:pPr>
-        <w:pStyle w:val="Heading2"/>
-      </w:pPr>
-      <w:bookmarkStart w:id="97" w:name="_Toc96009538"/>
-      <w:r>
-        <w:t>Further competencies and skills</w:t>
-      </w:r>
-      <w:bookmarkEnd w:id="97"/>
-      <w:r>
-        <w:t xml:space="preserve">  </w:t>
-      </w:r>
-    </w:p>
-    <w:p>
-      <w:r>
-        <w:t>Describe any extra competencies and skills that would help you with your development in the workplace.</w:t>
-      </w:r>
-    </w:p>
-    <w:p>
-      <w:pPr>
-        <w:spacing w:after="160" w:line="259" w:lineRule="auto"/>
-      </w:pPr>
-      <w:r>
-        <w:br w:type="page"/>
-      </w:r>
-    </w:p>
-    <w:p/>
-    <w:p>
-      <w:pPr>
-        <w:pStyle w:val="Heading1"/>
-      </w:pPr>
-      <w:bookmarkStart w:id="98" w:name="_Toc96009539"/>
-      <w:r>
-        <w:t>References</w:t>
-      </w:r>
-      <w:bookmarkEnd w:id="98"/>
     </w:p>
     <w:p>
       <w:r>
@@ -22227,7 +22157,7 @@
       </w:r>
     </w:p>
     <w:p>
-      <w:hyperlink r:id="rId42" w:history="1">
+      <w:hyperlink r:id="rId41" w:history="1">
         <w:r>
           <w:rPr>
             <w:rStyle w:val="Hyperlink"/>
@@ -22245,7 +22175,7 @@
     <w:p>
       <w:pPr>
         <w:sectPr>
-          <w:footerReference w:type="default" r:id="rId43"/>
+          <w:footerReference w:type="default" r:id="rId42"/>
           <w:pgSz w:w="11906" w:h="16838"/>
           <w:pgMar w:top="1440" w:right="1440" w:bottom="1440" w:left="1440" w:header="708" w:footer="708" w:gutter="0"/>
           <w:pgNumType w:start="1"/>
@@ -22269,7 +22199,7 @@
 </file>
 
 <file path=word/comments.xml><?xml version="1.0" encoding="utf-8"?>
-<w:comments xmlns:wpc="http://schemas.microsoft.com/office/word/2010/wordprocessingCanvas" xmlns:cx="http://schemas.microsoft.com/office/drawing/2014/chartex" xmlns:cx1="http://schemas.microsoft.com/office/drawing/2015/9/8/chartex" xmlns:cx2="http://schemas.microsoft.com/office/drawing/2015/10/21/chartex" xmlns:cx3="http://schemas.microsoft.com/office/drawing/2016/5/9/chartex" xmlns:cx4="http://schemas.microsoft.com/office/drawing/2016/5/10/chartex" xmlns:cx5="http://schemas.microsoft.com/office/drawing/2016/5/11/chartex" xmlns:cx6="http://schemas.microsoft.com/office/drawing/2016/5/12/chartex" xmlns:cx7="http://schemas.microsoft.com/office/drawing/2016/5/13/chartex" xmlns:cx8="http://schemas.microsoft.com/office/drawing/2016/5/14/chartex" xmlns:mc="http://schemas.openxmlformats.org/markup-compatibility/2006" xmlns:aink="http://schemas.microsoft.com/office/drawing/2016/ink" xmlns:am3d="http://schemas.microsoft.com/office/drawing/2017/model3d" xmlns:o="urn:schemas-microsoft-com:office:office" xmlns:oel="http://schemas.microsoft.com/office/2019/extlst" xmlns:r="http://schemas.openxmlformats.org/officeDocument/2006/relationships" xmlns:m="http://schemas.openxmlformats.org/officeDocument/2006/math" xmlns:v="urn:schemas-microsoft-com:vml" xmlns:wp14="http://schemas.microsoft.com/office/word/2010/wordprocessingDrawing" xmlns:wp="http://schemas.openxmlformats.org/drawingml/2006/wordprocessingDrawing" xmlns:w10="urn:schemas-microsoft-com:office:word" xmlns:w="http://schemas.openxmlformats.org/wordprocessingml/2006/main" xmlns:w14="http://schemas.microsoft.com/office/word/2010/wordml" xmlns:w15="http://schemas.microsoft.com/office/word/2012/wordml" xmlns:w16cex="http://schemas.microsoft.com/office/word/2018/wordml/cex" xmlns:w16cid="http://schemas.microsoft.com/office/word/2016/wordml/cid" xmlns:w16="http://schemas.microsoft.com/office/word/2018/wordml" xmlns:w16sdtdh="http://schemas.microsoft.com/office/word/2020/wordml/sdtdatahash" xmlns:w16se="http://schemas.microsoft.com/office/word/2015/wordml/symex" xmlns:wpg="http://schemas.microsoft.com/office/word/2010/wordprocessingGroup" xmlns:wpi="http://schemas.microsoft.com/office/word/2010/wordprocessingInk" xmlns:wne="http://schemas.microsoft.com/office/word/2006/wordml" xmlns:wps="http://schemas.microsoft.com/office/word/2010/wordprocessingShape" mc:Ignorable="w14 w15 w16se w16cid w16 w16cex w16sdtdh wp14">
+<w:comments xmlns:wpc="http://schemas.microsoft.com/office/word/2010/wordprocessingCanvas" xmlns:cx="http://schemas.microsoft.com/office/drawing/2014/chartex" xmlns:cx1="http://schemas.microsoft.com/office/drawing/2015/9/8/chartex" xmlns:cx2="http://schemas.microsoft.com/office/drawing/2015/10/21/chartex" xmlns:cx3="http://schemas.microsoft.com/office/drawing/2016/5/9/chartex" xmlns:cx4="http://schemas.microsoft.com/office/drawing/2016/5/10/chartex" xmlns:cx5="http://schemas.microsoft.com/office/drawing/2016/5/11/chartex" xmlns:cx6="http://schemas.microsoft.com/office/drawing/2016/5/12/chartex" xmlns:cx7="http://schemas.microsoft.com/office/drawing/2016/5/13/chartex" xmlns:cx8="http://schemas.microsoft.com/office/drawing/2016/5/14/chartex" xmlns:mc="http://schemas.openxmlformats.org/markup-compatibility/2006" xmlns:aink="http://schemas.microsoft.com/office/drawing/2016/ink" xmlns:am3d="http://schemas.microsoft.com/office/drawing/2017/model3d" xmlns:o="urn:schemas-microsoft-com:office:office" xmlns:oel="http://schemas.microsoft.com/office/2019/extlst" xmlns:r="http://schemas.openxmlformats.org/officeDocument/2006/relationships" xmlns:m="http://schemas.openxmlformats.org/officeDocument/2006/math" xmlns:v="urn:schemas-microsoft-com:vml" xmlns:wp14="http://schemas.microsoft.com/office/word/2010/wordprocessingDrawing" xmlns:wp="http://schemas.openxmlformats.org/drawingml/2006/wordprocessingDrawing" xmlns:w10="urn:schemas-microsoft-com:office:word" xmlns:w="http://schemas.openxmlformats.org/wordprocessingml/2006/main" xmlns:w14="http://schemas.microsoft.com/office/word/2010/wordml" xmlns:w15="http://schemas.microsoft.com/office/word/2012/wordml" xmlns:w16cex="http://schemas.microsoft.com/office/word/2018/wordml/cex" xmlns:w16cid="http://schemas.microsoft.com/office/word/2016/wordml/cid" xmlns:w16="http://schemas.microsoft.com/office/word/2018/wordml" xmlns:w16du="http://schemas.microsoft.com/office/word/2023/wordml/word16du" xmlns:w16sdtdh="http://schemas.microsoft.com/office/word/2020/wordml/sdtdatahash" xmlns:w16se="http://schemas.microsoft.com/office/word/2015/wordml/symex" xmlns:wpg="http://schemas.microsoft.com/office/word/2010/wordprocessingGroup" xmlns:wpi="http://schemas.microsoft.com/office/word/2010/wordprocessingInk" xmlns:wne="http://schemas.microsoft.com/office/word/2006/wordml" xmlns:wps="http://schemas.microsoft.com/office/word/2010/wordprocessingShape" mc:Ignorable="w14 w15 w16se w16cid w16 w16cex w16sdtdh wp14">
   <w:comment w:id="46" w:author="Sean Kelly" w:date="2023-03-05T22:14:00Z" w:initials="SK">
     <w:p>
       <w:pPr>
@@ -22287,25 +22217,25 @@
 </file>
 
 <file path=word/commentsExtended.xml><?xml version="1.0" encoding="utf-8"?>
-<w15:commentsEx xmlns:wpc="http://schemas.microsoft.com/office/word/2010/wordprocessingCanvas" xmlns:cx="http://schemas.microsoft.com/office/drawing/2014/chartex" xmlns:cx1="http://schemas.microsoft.com/office/drawing/2015/9/8/chartex" xmlns:cx2="http://schemas.microsoft.com/office/drawing/2015/10/21/chartex" xmlns:cx3="http://schemas.microsoft.com/office/drawing/2016/5/9/chartex" xmlns:cx4="http://schemas.microsoft.com/office/drawing/2016/5/10/chartex" xmlns:cx5="http://schemas.microsoft.com/office/drawing/2016/5/11/chartex" xmlns:cx6="http://schemas.microsoft.com/office/drawing/2016/5/12/chartex" xmlns:cx7="http://schemas.microsoft.com/office/drawing/2016/5/13/chartex" xmlns:cx8="http://schemas.microsoft.com/office/drawing/2016/5/14/chartex" xmlns:mc="http://schemas.openxmlformats.org/markup-compatibility/2006" xmlns:aink="http://schemas.microsoft.com/office/drawing/2016/ink" xmlns:am3d="http://schemas.microsoft.com/office/drawing/2017/model3d" xmlns:o="urn:schemas-microsoft-com:office:office" xmlns:oel="http://schemas.microsoft.com/office/2019/extlst" xmlns:r="http://schemas.openxmlformats.org/officeDocument/2006/relationships" xmlns:m="http://schemas.openxmlformats.org/officeDocument/2006/math" xmlns:v="urn:schemas-microsoft-com:vml" xmlns:wp14="http://schemas.microsoft.com/office/word/2010/wordprocessingDrawing" xmlns:wp="http://schemas.openxmlformats.org/drawingml/2006/wordprocessingDrawing" xmlns:w10="urn:schemas-microsoft-com:office:word" xmlns:w="http://schemas.openxmlformats.org/wordprocessingml/2006/main" xmlns:w14="http://schemas.microsoft.com/office/word/2010/wordml" xmlns:w15="http://schemas.microsoft.com/office/word/2012/wordml" xmlns:w16cex="http://schemas.microsoft.com/office/word/2018/wordml/cex" xmlns:w16cid="http://schemas.microsoft.com/office/word/2016/wordml/cid" xmlns:w16="http://schemas.microsoft.com/office/word/2018/wordml" xmlns:w16sdtdh="http://schemas.microsoft.com/office/word/2020/wordml/sdtdatahash" xmlns:w16se="http://schemas.microsoft.com/office/word/2015/wordml/symex" xmlns:wpg="http://schemas.microsoft.com/office/word/2010/wordprocessingGroup" xmlns:wpi="http://schemas.microsoft.com/office/word/2010/wordprocessingInk" xmlns:wne="http://schemas.microsoft.com/office/word/2006/wordml" xmlns:wps="http://schemas.microsoft.com/office/word/2010/wordprocessingShape" mc:Ignorable="w14 w15 w16se w16cid w16 w16cex w16sdtdh wp14">
+<w15:commentsEx xmlns:wpc="http://schemas.microsoft.com/office/word/2010/wordprocessingCanvas" xmlns:cx="http://schemas.microsoft.com/office/drawing/2014/chartex" xmlns:cx1="http://schemas.microsoft.com/office/drawing/2015/9/8/chartex" xmlns:cx2="http://schemas.microsoft.com/office/drawing/2015/10/21/chartex" xmlns:cx3="http://schemas.microsoft.com/office/drawing/2016/5/9/chartex" xmlns:cx4="http://schemas.microsoft.com/office/drawing/2016/5/10/chartex" xmlns:cx5="http://schemas.microsoft.com/office/drawing/2016/5/11/chartex" xmlns:cx6="http://schemas.microsoft.com/office/drawing/2016/5/12/chartex" xmlns:cx7="http://schemas.microsoft.com/office/drawing/2016/5/13/chartex" xmlns:cx8="http://schemas.microsoft.com/office/drawing/2016/5/14/chartex" xmlns:mc="http://schemas.openxmlformats.org/markup-compatibility/2006" xmlns:aink="http://schemas.microsoft.com/office/drawing/2016/ink" xmlns:am3d="http://schemas.microsoft.com/office/drawing/2017/model3d" xmlns:o="urn:schemas-microsoft-com:office:office" xmlns:oel="http://schemas.microsoft.com/office/2019/extlst" xmlns:r="http://schemas.openxmlformats.org/officeDocument/2006/relationships" xmlns:m="http://schemas.openxmlformats.org/officeDocument/2006/math" xmlns:v="urn:schemas-microsoft-com:vml" xmlns:wp14="http://schemas.microsoft.com/office/word/2010/wordprocessingDrawing" xmlns:wp="http://schemas.openxmlformats.org/drawingml/2006/wordprocessingDrawing" xmlns:w10="urn:schemas-microsoft-com:office:word" xmlns:w="http://schemas.openxmlformats.org/wordprocessingml/2006/main" xmlns:w14="http://schemas.microsoft.com/office/word/2010/wordml" xmlns:w15="http://schemas.microsoft.com/office/word/2012/wordml" xmlns:w16cex="http://schemas.microsoft.com/office/word/2018/wordml/cex" xmlns:w16cid="http://schemas.microsoft.com/office/word/2016/wordml/cid" xmlns:w16="http://schemas.microsoft.com/office/word/2018/wordml" xmlns:w16du="http://schemas.microsoft.com/office/word/2023/wordml/word16du" xmlns:w16sdtdh="http://schemas.microsoft.com/office/word/2020/wordml/sdtdatahash" xmlns:w16se="http://schemas.microsoft.com/office/word/2015/wordml/symex" xmlns:wpg="http://schemas.microsoft.com/office/word/2010/wordprocessingGroup" xmlns:wpi="http://schemas.microsoft.com/office/word/2010/wordprocessingInk" xmlns:wne="http://schemas.microsoft.com/office/word/2006/wordml" xmlns:wps="http://schemas.microsoft.com/office/word/2010/wordprocessingShape" mc:Ignorable="w14 w15 w16se w16cid w16 w16cex w16sdtdh wp14">
   <w15:commentEx w15:paraId="54578548" w15:done="0"/>
 </w15:commentsEx>
 </file>
 
 <file path=word/commentsExtensible.xml><?xml version="1.0" encoding="utf-8"?>
-<w16cex:commentsExtensible xmlns:wpc="http://schemas.microsoft.com/office/word/2010/wordprocessingCanvas" xmlns:cx="http://schemas.microsoft.com/office/drawing/2014/chartex" xmlns:cx1="http://schemas.microsoft.com/office/drawing/2015/9/8/chartex" xmlns:cx2="http://schemas.microsoft.com/office/drawing/2015/10/21/chartex" xmlns:cx3="http://schemas.microsoft.com/office/drawing/2016/5/9/chartex" xmlns:cx4="http://schemas.microsoft.com/office/drawing/2016/5/10/chartex" xmlns:cx5="http://schemas.microsoft.com/office/drawing/2016/5/11/chartex" xmlns:cx6="http://schemas.microsoft.com/office/drawing/2016/5/12/chartex" xmlns:cx7="http://schemas.microsoft.com/office/drawing/2016/5/13/chartex" xmlns:cx8="http://schemas.microsoft.com/office/drawing/2016/5/14/chartex" xmlns:mc="http://schemas.openxmlformats.org/markup-compatibility/2006" xmlns:aink="http://schemas.microsoft.com/office/drawing/2016/ink" xmlns:am3d="http://schemas.microsoft.com/office/drawing/2017/model3d" xmlns:o="urn:schemas-microsoft-com:office:office" xmlns:oel="http://schemas.microsoft.com/office/2019/extlst" xmlns:r="http://schemas.openxmlformats.org/officeDocument/2006/relationships" xmlns:m="http://schemas.openxmlformats.org/officeDocument/2006/math" xmlns:v="urn:schemas-microsoft-com:vml" xmlns:wp14="http://schemas.microsoft.com/office/word/2010/wordprocessingDrawing" xmlns:wp="http://schemas.openxmlformats.org/drawingml/2006/wordprocessingDrawing" xmlns:w10="urn:schemas-microsoft-com:office:word" xmlns:w="http://schemas.openxmlformats.org/wordprocessingml/2006/main" xmlns:w14="http://schemas.microsoft.com/office/word/2010/wordml" xmlns:w15="http://schemas.microsoft.com/office/word/2012/wordml" xmlns:w16cex="http://schemas.microsoft.com/office/word/2018/wordml/cex" xmlns:w16cid="http://schemas.microsoft.com/office/word/2016/wordml/cid" xmlns:w16="http://schemas.microsoft.com/office/word/2018/wordml" xmlns:w16sdtdh="http://schemas.microsoft.com/office/word/2020/wordml/sdtdatahash" xmlns:w16se="http://schemas.microsoft.com/office/word/2015/wordml/symex" xmlns:wpg="http://schemas.microsoft.com/office/word/2010/wordprocessingGroup" xmlns:wpi="http://schemas.microsoft.com/office/word/2010/wordprocessingInk" xmlns:wne="http://schemas.microsoft.com/office/word/2006/wordml" xmlns:wps="http://schemas.microsoft.com/office/word/2010/wordprocessingShape" mc:Ignorable="w14 w15 w16se w16cid w16 w16cex w16sdtdh wp14">
+<w16cex:commentsExtensible xmlns:wpc="http://schemas.microsoft.com/office/word/2010/wordprocessingCanvas" xmlns:cx="http://schemas.microsoft.com/office/drawing/2014/chartex" xmlns:cx1="http://schemas.microsoft.com/office/drawing/2015/9/8/chartex" xmlns:cx2="http://schemas.microsoft.com/office/drawing/2015/10/21/chartex" xmlns:cx3="http://schemas.microsoft.com/office/drawing/2016/5/9/chartex" xmlns:cx4="http://schemas.microsoft.com/office/drawing/2016/5/10/chartex" xmlns:cx5="http://schemas.microsoft.com/office/drawing/2016/5/11/chartex" xmlns:cx6="http://schemas.microsoft.com/office/drawing/2016/5/12/chartex" xmlns:cx7="http://schemas.microsoft.com/office/drawing/2016/5/13/chartex" xmlns:cx8="http://schemas.microsoft.com/office/drawing/2016/5/14/chartex" xmlns:mc="http://schemas.openxmlformats.org/markup-compatibility/2006" xmlns:aink="http://schemas.microsoft.com/office/drawing/2016/ink" xmlns:am3d="http://schemas.microsoft.com/office/drawing/2017/model3d" xmlns:o="urn:schemas-microsoft-com:office:office" xmlns:oel="http://schemas.microsoft.com/office/2019/extlst" xmlns:r="http://schemas.openxmlformats.org/officeDocument/2006/relationships" xmlns:m="http://schemas.openxmlformats.org/officeDocument/2006/math" xmlns:v="urn:schemas-microsoft-com:vml" xmlns:wp14="http://schemas.microsoft.com/office/word/2010/wordprocessingDrawing" xmlns:wp="http://schemas.openxmlformats.org/drawingml/2006/wordprocessingDrawing" xmlns:w10="urn:schemas-microsoft-com:office:word" xmlns:w="http://schemas.openxmlformats.org/wordprocessingml/2006/main" xmlns:w14="http://schemas.microsoft.com/office/word/2010/wordml" xmlns:w15="http://schemas.microsoft.com/office/word/2012/wordml" xmlns:w16cex="http://schemas.microsoft.com/office/word/2018/wordml/cex" xmlns:w16cid="http://schemas.microsoft.com/office/word/2016/wordml/cid" xmlns:w16="http://schemas.microsoft.com/office/word/2018/wordml" xmlns:w16du="http://schemas.microsoft.com/office/word/2023/wordml/word16du" xmlns:w16sdtdh="http://schemas.microsoft.com/office/word/2020/wordml/sdtdatahash" xmlns:w16se="http://schemas.microsoft.com/office/word/2015/wordml/symex" xmlns:wpg="http://schemas.microsoft.com/office/word/2010/wordprocessingGroup" xmlns:wpi="http://schemas.microsoft.com/office/word/2010/wordprocessingInk" xmlns:wne="http://schemas.microsoft.com/office/word/2006/wordml" xmlns:wps="http://schemas.microsoft.com/office/word/2010/wordprocessingShape" mc:Ignorable="w14 w15 w16se w16cid w16 w16cex w16sdtdh wp14">
   <w16cex:commentExtensible w16cex:durableId="27AF92E1" w16cex:dateUtc="2023-03-05T22:14:00Z"/>
 </w16cex:commentsExtensible>
 </file>
 
 <file path=word/commentsIds.xml><?xml version="1.0" encoding="utf-8"?>
-<w16cid:commentsIds xmlns:wpc="http://schemas.microsoft.com/office/word/2010/wordprocessingCanvas" xmlns:cx="http://schemas.microsoft.com/office/drawing/2014/chartex" xmlns:cx1="http://schemas.microsoft.com/office/drawing/2015/9/8/chartex" xmlns:cx2="http://schemas.microsoft.com/office/drawing/2015/10/21/chartex" xmlns:cx3="http://schemas.microsoft.com/office/drawing/2016/5/9/chartex" xmlns:cx4="http://schemas.microsoft.com/office/drawing/2016/5/10/chartex" xmlns:cx5="http://schemas.microsoft.com/office/drawing/2016/5/11/chartex" xmlns:cx6="http://schemas.microsoft.com/office/drawing/2016/5/12/chartex" xmlns:cx7="http://schemas.microsoft.com/office/drawing/2016/5/13/chartex" xmlns:cx8="http://schemas.microsoft.com/office/drawing/2016/5/14/chartex" xmlns:mc="http://schemas.openxmlformats.org/markup-compatibility/2006" xmlns:aink="http://schemas.microsoft.com/office/drawing/2016/ink" xmlns:am3d="http://schemas.microsoft.com/office/drawing/2017/model3d" xmlns:o="urn:schemas-microsoft-com:office:office" xmlns:oel="http://schemas.microsoft.com/office/2019/extlst" xmlns:r="http://schemas.openxmlformats.org/officeDocument/2006/relationships" xmlns:m="http://schemas.openxmlformats.org/officeDocument/2006/math" xmlns:v="urn:schemas-microsoft-com:vml" xmlns:wp14="http://schemas.microsoft.com/office/word/2010/wordprocessingDrawing" xmlns:wp="http://schemas.openxmlformats.org/drawingml/2006/wordprocessingDrawing" xmlns:w10="urn:schemas-microsoft-com:office:word" xmlns:w="http://schemas.openxmlformats.org/wordprocessingml/2006/main" xmlns:w14="http://schemas.microsoft.com/office/word/2010/wordml" xmlns:w15="http://schemas.microsoft.com/office/word/2012/wordml" xmlns:w16cex="http://schemas.microsoft.com/office/word/2018/wordml/cex" xmlns:w16cid="http://schemas.microsoft.com/office/word/2016/wordml/cid" xmlns:w16="http://schemas.microsoft.com/office/word/2018/wordml" xmlns:w16sdtdh="http://schemas.microsoft.com/office/word/2020/wordml/sdtdatahash" xmlns:w16se="http://schemas.microsoft.com/office/word/2015/wordml/symex" xmlns:wpg="http://schemas.microsoft.com/office/word/2010/wordprocessingGroup" xmlns:wpi="http://schemas.microsoft.com/office/word/2010/wordprocessingInk" xmlns:wne="http://schemas.microsoft.com/office/word/2006/wordml" xmlns:wps="http://schemas.microsoft.com/office/word/2010/wordprocessingShape" mc:Ignorable="w14 w15 w16se w16cid w16 w16cex w16sdtdh wp14">
+<w16cid:commentsIds xmlns:wpc="http://schemas.microsoft.com/office/word/2010/wordprocessingCanvas" xmlns:cx="http://schemas.microsoft.com/office/drawing/2014/chartex" xmlns:cx1="http://schemas.microsoft.com/office/drawing/2015/9/8/chartex" xmlns:cx2="http://schemas.microsoft.com/office/drawing/2015/10/21/chartex" xmlns:cx3="http://schemas.microsoft.com/office/drawing/2016/5/9/chartex" xmlns:cx4="http://schemas.microsoft.com/office/drawing/2016/5/10/chartex" xmlns:cx5="http://schemas.microsoft.com/office/drawing/2016/5/11/chartex" xmlns:cx6="http://schemas.microsoft.com/office/drawing/2016/5/12/chartex" xmlns:cx7="http://schemas.microsoft.com/office/drawing/2016/5/13/chartex" xmlns:cx8="http://schemas.microsoft.com/office/drawing/2016/5/14/chartex" xmlns:mc="http://schemas.openxmlformats.org/markup-compatibility/2006" xmlns:aink="http://schemas.microsoft.com/office/drawing/2016/ink" xmlns:am3d="http://schemas.microsoft.com/office/drawing/2017/model3d" xmlns:o="urn:schemas-microsoft-com:office:office" xmlns:oel="http://schemas.microsoft.com/office/2019/extlst" xmlns:r="http://schemas.openxmlformats.org/officeDocument/2006/relationships" xmlns:m="http://schemas.openxmlformats.org/officeDocument/2006/math" xmlns:v="urn:schemas-microsoft-com:vml" xmlns:wp14="http://schemas.microsoft.com/office/word/2010/wordprocessingDrawing" xmlns:wp="http://schemas.openxmlformats.org/drawingml/2006/wordprocessingDrawing" xmlns:w10="urn:schemas-microsoft-com:office:word" xmlns:w="http://schemas.openxmlformats.org/wordprocessingml/2006/main" xmlns:w14="http://schemas.microsoft.com/office/word/2010/wordml" xmlns:w15="http://schemas.microsoft.com/office/word/2012/wordml" xmlns:w16cex="http://schemas.microsoft.com/office/word/2018/wordml/cex" xmlns:w16cid="http://schemas.microsoft.com/office/word/2016/wordml/cid" xmlns:w16="http://schemas.microsoft.com/office/word/2018/wordml" xmlns:w16du="http://schemas.microsoft.com/office/word/2023/wordml/word16du" xmlns:w16sdtdh="http://schemas.microsoft.com/office/word/2020/wordml/sdtdatahash" xmlns:w16se="http://schemas.microsoft.com/office/word/2015/wordml/symex" xmlns:wpg="http://schemas.microsoft.com/office/word/2010/wordprocessingGroup" xmlns:wpi="http://schemas.microsoft.com/office/word/2010/wordprocessingInk" xmlns:wne="http://schemas.microsoft.com/office/word/2006/wordml" xmlns:wps="http://schemas.microsoft.com/office/word/2010/wordprocessingShape" mc:Ignorable="w14 w15 w16se w16cid w16 w16cex w16sdtdh wp14">
   <w16cid:commentId w16cid:paraId="54578548" w16cid:durableId="27AF92E1"/>
 </w16cid:commentsIds>
 </file>
 
 <file path=word/endnotes.xml><?xml version="1.0" encoding="utf-8"?>
-<w:endnotes xmlns:wpc="http://schemas.microsoft.com/office/word/2010/wordprocessingCanvas" xmlns:cx="http://schemas.microsoft.com/office/drawing/2014/chartex" xmlns:cx1="http://schemas.microsoft.com/office/drawing/2015/9/8/chartex" xmlns:cx2="http://schemas.microsoft.com/office/drawing/2015/10/21/chartex" xmlns:cx3="http://schemas.microsoft.com/office/drawing/2016/5/9/chartex" xmlns:cx4="http://schemas.microsoft.com/office/drawing/2016/5/10/chartex" xmlns:cx5="http://schemas.microsoft.com/office/drawing/2016/5/11/chartex" xmlns:cx6="http://schemas.microsoft.com/office/drawing/2016/5/12/chartex" xmlns:cx7="http://schemas.microsoft.com/office/drawing/2016/5/13/chartex" xmlns:cx8="http://schemas.microsoft.com/office/drawing/2016/5/14/chartex" xmlns:mc="http://schemas.openxmlformats.org/markup-compatibility/2006" xmlns:aink="http://schemas.microsoft.com/office/drawing/2016/ink" xmlns:am3d="http://schemas.microsoft.com/office/drawing/2017/model3d" xmlns:o="urn:schemas-microsoft-com:office:office" xmlns:oel="http://schemas.microsoft.com/office/2019/extlst" xmlns:r="http://schemas.openxmlformats.org/officeDocument/2006/relationships" xmlns:m="http://schemas.openxmlformats.org/officeDocument/2006/math" xmlns:v="urn:schemas-microsoft-com:vml" xmlns:wp14="http://schemas.microsoft.com/office/word/2010/wordprocessingDrawing" xmlns:wp="http://schemas.openxmlformats.org/drawingml/2006/wordprocessingDrawing" xmlns:w10="urn:schemas-microsoft-com:office:word" xmlns:w="http://schemas.openxmlformats.org/wordprocessingml/2006/main" xmlns:w14="http://schemas.microsoft.com/office/word/2010/wordml" xmlns:w15="http://schemas.microsoft.com/office/word/2012/wordml" xmlns:w16cex="http://schemas.microsoft.com/office/word/2018/wordml/cex" xmlns:w16cid="http://schemas.microsoft.com/office/word/2016/wordml/cid" xmlns:w16="http://schemas.microsoft.com/office/word/2018/wordml" xmlns:w16sdtdh="http://schemas.microsoft.com/office/word/2020/wordml/sdtdatahash" xmlns:w16se="http://schemas.microsoft.com/office/word/2015/wordml/symex" xmlns:wpg="http://schemas.microsoft.com/office/word/2010/wordprocessingGroup" xmlns:wpi="http://schemas.microsoft.com/office/word/2010/wordprocessingInk" xmlns:wne="http://schemas.microsoft.com/office/word/2006/wordml" xmlns:wps="http://schemas.microsoft.com/office/word/2010/wordprocessingShape" mc:Ignorable="w14 w15 w16se w16cid w16 w16cex w16sdtdh wp14">
+<w:endnotes xmlns:wpc="http://schemas.microsoft.com/office/word/2010/wordprocessingCanvas" xmlns:cx="http://schemas.microsoft.com/office/drawing/2014/chartex" xmlns:cx1="http://schemas.microsoft.com/office/drawing/2015/9/8/chartex" xmlns:cx2="http://schemas.microsoft.com/office/drawing/2015/10/21/chartex" xmlns:cx3="http://schemas.microsoft.com/office/drawing/2016/5/9/chartex" xmlns:cx4="http://schemas.microsoft.com/office/drawing/2016/5/10/chartex" xmlns:cx5="http://schemas.microsoft.com/office/drawing/2016/5/11/chartex" xmlns:cx6="http://schemas.microsoft.com/office/drawing/2016/5/12/chartex" xmlns:cx7="http://schemas.microsoft.com/office/drawing/2016/5/13/chartex" xmlns:cx8="http://schemas.microsoft.com/office/drawing/2016/5/14/chartex" xmlns:mc="http://schemas.openxmlformats.org/markup-compatibility/2006" xmlns:aink="http://schemas.microsoft.com/office/drawing/2016/ink" xmlns:am3d="http://schemas.microsoft.com/office/drawing/2017/model3d" xmlns:o="urn:schemas-microsoft-com:office:office" xmlns:oel="http://schemas.microsoft.com/office/2019/extlst" xmlns:r="http://schemas.openxmlformats.org/officeDocument/2006/relationships" xmlns:m="http://schemas.openxmlformats.org/officeDocument/2006/math" xmlns:v="urn:schemas-microsoft-com:vml" xmlns:wp14="http://schemas.microsoft.com/office/word/2010/wordprocessingDrawing" xmlns:wp="http://schemas.openxmlformats.org/drawingml/2006/wordprocessingDrawing" xmlns:w10="urn:schemas-microsoft-com:office:word" xmlns:w="http://schemas.openxmlformats.org/wordprocessingml/2006/main" xmlns:w14="http://schemas.microsoft.com/office/word/2010/wordml" xmlns:w15="http://schemas.microsoft.com/office/word/2012/wordml" xmlns:w16cex="http://schemas.microsoft.com/office/word/2018/wordml/cex" xmlns:w16cid="http://schemas.microsoft.com/office/word/2016/wordml/cid" xmlns:w16="http://schemas.microsoft.com/office/word/2018/wordml" xmlns:w16du="http://schemas.microsoft.com/office/word/2023/wordml/word16du" xmlns:w16sdtdh="http://schemas.microsoft.com/office/word/2020/wordml/sdtdatahash" xmlns:w16se="http://schemas.microsoft.com/office/word/2015/wordml/symex" xmlns:wpg="http://schemas.microsoft.com/office/word/2010/wordprocessingGroup" xmlns:wpi="http://schemas.microsoft.com/office/word/2010/wordprocessingInk" xmlns:wne="http://schemas.microsoft.com/office/word/2006/wordml" xmlns:wps="http://schemas.microsoft.com/office/word/2010/wordprocessingShape" mc:Ignorable="w14 w15 w16se w16cid w16 w16cex w16sdtdh wp14">
   <w:endnote w:type="separator" w:id="-1">
     <w:p>
       <w:r>
@@ -22324,7 +22254,7 @@
 </file>
 
 <file path=word/footer1.xml><?xml version="1.0" encoding="utf-8"?>
-<w:ftr xmlns:wpc="http://schemas.microsoft.com/office/word/2010/wordprocessingCanvas" xmlns:cx="http://schemas.microsoft.com/office/drawing/2014/chartex" xmlns:cx1="http://schemas.microsoft.com/office/drawing/2015/9/8/chartex" xmlns:cx2="http://schemas.microsoft.com/office/drawing/2015/10/21/chartex" xmlns:cx3="http://schemas.microsoft.com/office/drawing/2016/5/9/chartex" xmlns:cx4="http://schemas.microsoft.com/office/drawing/2016/5/10/chartex" xmlns:cx5="http://schemas.microsoft.com/office/drawing/2016/5/11/chartex" xmlns:cx6="http://schemas.microsoft.com/office/drawing/2016/5/12/chartex" xmlns:cx7="http://schemas.microsoft.com/office/drawing/2016/5/13/chartex" xmlns:cx8="http://schemas.microsoft.com/office/drawing/2016/5/14/chartex" xmlns:mc="http://schemas.openxmlformats.org/markup-compatibility/2006" xmlns:aink="http://schemas.microsoft.com/office/drawing/2016/ink" xmlns:am3d="http://schemas.microsoft.com/office/drawing/2017/model3d" xmlns:o="urn:schemas-microsoft-com:office:office" xmlns:oel="http://schemas.microsoft.com/office/2019/extlst" xmlns:r="http://schemas.openxmlformats.org/officeDocument/2006/relationships" xmlns:m="http://schemas.openxmlformats.org/officeDocument/2006/math" xmlns:v="urn:schemas-microsoft-com:vml" xmlns:wp14="http://schemas.microsoft.com/office/word/2010/wordprocessingDrawing" xmlns:wp="http://schemas.openxmlformats.org/drawingml/2006/wordprocessingDrawing" xmlns:w10="urn:schemas-microsoft-com:office:word" xmlns:w="http://schemas.openxmlformats.org/wordprocessingml/2006/main" xmlns:w14="http://schemas.microsoft.com/office/word/2010/wordml" xmlns:w15="http://schemas.microsoft.com/office/word/2012/wordml" xmlns:w16cex="http://schemas.microsoft.com/office/word/2018/wordml/cex" xmlns:w16cid="http://schemas.microsoft.com/office/word/2016/wordml/cid" xmlns:w16="http://schemas.microsoft.com/office/word/2018/wordml" xmlns:w16sdtdh="http://schemas.microsoft.com/office/word/2020/wordml/sdtdatahash" xmlns:w16se="http://schemas.microsoft.com/office/word/2015/wordml/symex" xmlns:wpg="http://schemas.microsoft.com/office/word/2010/wordprocessingGroup" xmlns:wpi="http://schemas.microsoft.com/office/word/2010/wordprocessingInk" xmlns:wne="http://schemas.microsoft.com/office/word/2006/wordml" xmlns:wps="http://schemas.microsoft.com/office/word/2010/wordprocessingShape" mc:Ignorable="w14 w15 w16se w16cid w16 w16cex w16sdtdh wp14">
+<w:ftr xmlns:wpc="http://schemas.microsoft.com/office/word/2010/wordprocessingCanvas" xmlns:cx="http://schemas.microsoft.com/office/drawing/2014/chartex" xmlns:cx1="http://schemas.microsoft.com/office/drawing/2015/9/8/chartex" xmlns:cx2="http://schemas.microsoft.com/office/drawing/2015/10/21/chartex" xmlns:cx3="http://schemas.microsoft.com/office/drawing/2016/5/9/chartex" xmlns:cx4="http://schemas.microsoft.com/office/drawing/2016/5/10/chartex" xmlns:cx5="http://schemas.microsoft.com/office/drawing/2016/5/11/chartex" xmlns:cx6="http://schemas.microsoft.com/office/drawing/2016/5/12/chartex" xmlns:cx7="http://schemas.microsoft.com/office/drawing/2016/5/13/chartex" xmlns:cx8="http://schemas.microsoft.com/office/drawing/2016/5/14/chartex" xmlns:mc="http://schemas.openxmlformats.org/markup-compatibility/2006" xmlns:aink="http://schemas.microsoft.com/office/drawing/2016/ink" xmlns:am3d="http://schemas.microsoft.com/office/drawing/2017/model3d" xmlns:o="urn:schemas-microsoft-com:office:office" xmlns:oel="http://schemas.microsoft.com/office/2019/extlst" xmlns:r="http://schemas.openxmlformats.org/officeDocument/2006/relationships" xmlns:m="http://schemas.openxmlformats.org/officeDocument/2006/math" xmlns:v="urn:schemas-microsoft-com:vml" xmlns:wp14="http://schemas.microsoft.com/office/word/2010/wordprocessingDrawing" xmlns:wp="http://schemas.openxmlformats.org/drawingml/2006/wordprocessingDrawing" xmlns:w10="urn:schemas-microsoft-com:office:word" xmlns:w="http://schemas.openxmlformats.org/wordprocessingml/2006/main" xmlns:w14="http://schemas.microsoft.com/office/word/2010/wordml" xmlns:w15="http://schemas.microsoft.com/office/word/2012/wordml" xmlns:w16cex="http://schemas.microsoft.com/office/word/2018/wordml/cex" xmlns:w16cid="http://schemas.microsoft.com/office/word/2016/wordml/cid" xmlns:w16="http://schemas.microsoft.com/office/word/2018/wordml" xmlns:w16du="http://schemas.microsoft.com/office/word/2023/wordml/word16du" xmlns:w16sdtdh="http://schemas.microsoft.com/office/word/2020/wordml/sdtdatahash" xmlns:w16se="http://schemas.microsoft.com/office/word/2015/wordml/symex" xmlns:wpg="http://schemas.microsoft.com/office/word/2010/wordprocessingGroup" xmlns:wpi="http://schemas.microsoft.com/office/word/2010/wordprocessingInk" xmlns:wne="http://schemas.microsoft.com/office/word/2006/wordml" xmlns:wps="http://schemas.microsoft.com/office/word/2010/wordprocessingShape" mc:Ignorable="w14 w15 w16se w16cid w16 w16cex w16sdtdh wp14">
   <w:sdt>
     <w:sdtPr>
       <w:id w:val="733284753"/>
@@ -22377,7 +22307,7 @@
 </file>
 
 <file path=word/footnotes.xml><?xml version="1.0" encoding="utf-8"?>
-<w:footnotes xmlns:wpc="http://schemas.microsoft.com/office/word/2010/wordprocessingCanvas" xmlns:cx="http://schemas.microsoft.com/office/drawing/2014/chartex" xmlns:cx1="http://schemas.microsoft.com/office/drawing/2015/9/8/chartex" xmlns:cx2="http://schemas.microsoft.com/office/drawing/2015/10/21/chartex" xmlns:cx3="http://schemas.microsoft.com/office/drawing/2016/5/9/chartex" xmlns:cx4="http://schemas.microsoft.com/office/drawing/2016/5/10/chartex" xmlns:cx5="http://schemas.microsoft.com/office/drawing/2016/5/11/chartex" xmlns:cx6="http://schemas.microsoft.com/office/drawing/2016/5/12/chartex" xmlns:cx7="http://schemas.microsoft.com/office/drawing/2016/5/13/chartex" xmlns:cx8="http://schemas.microsoft.com/office/drawing/2016/5/14/chartex" xmlns:mc="http://schemas.openxmlformats.org/markup-compatibility/2006" xmlns:aink="http://schemas.microsoft.com/office/drawing/2016/ink" xmlns:am3d="http://schemas.microsoft.com/office/drawing/2017/model3d" xmlns:o="urn:schemas-microsoft-com:office:office" xmlns:oel="http://schemas.microsoft.com/office/2019/extlst" xmlns:r="http://schemas.openxmlformats.org/officeDocument/2006/relationships" xmlns:m="http://schemas.openxmlformats.org/officeDocument/2006/math" xmlns:v="urn:schemas-microsoft-com:vml" xmlns:wp14="http://schemas.microsoft.com/office/word/2010/wordprocessingDrawing" xmlns:wp="http://schemas.openxmlformats.org/drawingml/2006/wordprocessingDrawing" xmlns:w10="urn:schemas-microsoft-com:office:word" xmlns:w="http://schemas.openxmlformats.org/wordprocessingml/2006/main" xmlns:w14="http://schemas.microsoft.com/office/word/2010/wordml" xmlns:w15="http://schemas.microsoft.com/office/word/2012/wordml" xmlns:w16cex="http://schemas.microsoft.com/office/word/2018/wordml/cex" xmlns:w16cid="http://schemas.microsoft.com/office/word/2016/wordml/cid" xmlns:w16="http://schemas.microsoft.com/office/word/2018/wordml" xmlns:w16sdtdh="http://schemas.microsoft.com/office/word/2020/wordml/sdtdatahash" xmlns:w16se="http://schemas.microsoft.com/office/word/2015/wordml/symex" xmlns:wpg="http://schemas.microsoft.com/office/word/2010/wordprocessingGroup" xmlns:wpi="http://schemas.microsoft.com/office/word/2010/wordprocessingInk" xmlns:wne="http://schemas.microsoft.com/office/word/2006/wordml" xmlns:wps="http://schemas.microsoft.com/office/word/2010/wordprocessingShape" mc:Ignorable="w14 w15 w16se w16cid w16 w16cex w16sdtdh wp14">
+<w:footnotes xmlns:wpc="http://schemas.microsoft.com/office/word/2010/wordprocessingCanvas" xmlns:cx="http://schemas.microsoft.com/office/drawing/2014/chartex" xmlns:cx1="http://schemas.microsoft.com/office/drawing/2015/9/8/chartex" xmlns:cx2="http://schemas.microsoft.com/office/drawing/2015/10/21/chartex" xmlns:cx3="http://schemas.microsoft.com/office/drawing/2016/5/9/chartex" xmlns:cx4="http://schemas.microsoft.com/office/drawing/2016/5/10/chartex" xmlns:cx5="http://schemas.microsoft.com/office/drawing/2016/5/11/chartex" xmlns:cx6="http://schemas.microsoft.com/office/drawing/2016/5/12/chartex" xmlns:cx7="http://schemas.microsoft.com/office/drawing/2016/5/13/chartex" xmlns:cx8="http://schemas.microsoft.com/office/drawing/2016/5/14/chartex" xmlns:mc="http://schemas.openxmlformats.org/markup-compatibility/2006" xmlns:aink="http://schemas.microsoft.com/office/drawing/2016/ink" xmlns:am3d="http://schemas.microsoft.com/office/drawing/2017/model3d" xmlns:o="urn:schemas-microsoft-com:office:office" xmlns:oel="http://schemas.microsoft.com/office/2019/extlst" xmlns:r="http://schemas.openxmlformats.org/officeDocument/2006/relationships" xmlns:m="http://schemas.openxmlformats.org/officeDocument/2006/math" xmlns:v="urn:schemas-microsoft-com:vml" xmlns:wp14="http://schemas.microsoft.com/office/word/2010/wordprocessingDrawing" xmlns:wp="http://schemas.openxmlformats.org/drawingml/2006/wordprocessingDrawing" xmlns:w10="urn:schemas-microsoft-com:office:word" xmlns:w="http://schemas.openxmlformats.org/wordprocessingml/2006/main" xmlns:w14="http://schemas.microsoft.com/office/word/2010/wordml" xmlns:w15="http://schemas.microsoft.com/office/word/2012/wordml" xmlns:w16cex="http://schemas.microsoft.com/office/word/2018/wordml/cex" xmlns:w16cid="http://schemas.microsoft.com/office/word/2016/wordml/cid" xmlns:w16="http://schemas.microsoft.com/office/word/2018/wordml" xmlns:w16du="http://schemas.microsoft.com/office/word/2023/wordml/word16du" xmlns:w16sdtdh="http://schemas.microsoft.com/office/word/2020/wordml/sdtdatahash" xmlns:w16se="http://schemas.microsoft.com/office/word/2015/wordml/symex" xmlns:wpg="http://schemas.microsoft.com/office/word/2010/wordprocessingGroup" xmlns:wpi="http://schemas.microsoft.com/office/word/2010/wordprocessingInk" xmlns:wne="http://schemas.microsoft.com/office/word/2006/wordml" xmlns:wps="http://schemas.microsoft.com/office/word/2010/wordprocessingShape" mc:Ignorable="w14 w15 w16se w16cid w16 w16cex w16sdtdh wp14">
   <w:footnote w:type="separator" w:id="-1">
     <w:p>
       <w:r>
@@ -22514,7 +22444,7 @@
 </file>
 
 <file path=word/numbering.xml><?xml version="1.0" encoding="utf-8"?>
-<w:numbering xmlns:wpc="http://schemas.microsoft.com/office/word/2010/wordprocessingCanvas" xmlns:cx="http://schemas.microsoft.com/office/drawing/2014/chartex" xmlns:cx1="http://schemas.microsoft.com/office/drawing/2015/9/8/chartex" xmlns:cx2="http://schemas.microsoft.com/office/drawing/2015/10/21/chartex" xmlns:cx3="http://schemas.microsoft.com/office/drawing/2016/5/9/chartex" xmlns:cx4="http://schemas.microsoft.com/office/drawing/2016/5/10/chartex" xmlns:cx5="http://schemas.microsoft.com/office/drawing/2016/5/11/chartex" xmlns:cx6="http://schemas.microsoft.com/office/drawing/2016/5/12/chartex" xmlns:cx7="http://schemas.microsoft.com/office/drawing/2016/5/13/chartex" xmlns:cx8="http://schemas.microsoft.com/office/drawing/2016/5/14/chartex" xmlns:mc="http://schemas.openxmlformats.org/markup-compatibility/2006" xmlns:aink="http://schemas.microsoft.com/office/drawing/2016/ink" xmlns:am3d="http://schemas.microsoft.com/office/drawing/2017/model3d" xmlns:o="urn:schemas-microsoft-com:office:office" xmlns:oel="http://schemas.microsoft.com/office/2019/extlst" xmlns:r="http://schemas.openxmlformats.org/officeDocument/2006/relationships" xmlns:m="http://schemas.openxmlformats.org/officeDocument/2006/math" xmlns:v="urn:schemas-microsoft-com:vml" xmlns:wp14="http://schemas.microsoft.com/office/word/2010/wordprocessingDrawing" xmlns:wp="http://schemas.openxmlformats.org/drawingml/2006/wordprocessingDrawing" xmlns:w10="urn:schemas-microsoft-com:office:word" xmlns:w="http://schemas.openxmlformats.org/wordprocessingml/2006/main" xmlns:w14="http://schemas.microsoft.com/office/word/2010/wordml" xmlns:w15="http://schemas.microsoft.com/office/word/2012/wordml" xmlns:w16cex="http://schemas.microsoft.com/office/word/2018/wordml/cex" xmlns:w16cid="http://schemas.microsoft.com/office/word/2016/wordml/cid" xmlns:w16="http://schemas.microsoft.com/office/word/2018/wordml" xmlns:w16sdtdh="http://schemas.microsoft.com/office/word/2020/wordml/sdtdatahash" xmlns:w16se="http://schemas.microsoft.com/office/word/2015/wordml/symex" xmlns:wpg="http://schemas.microsoft.com/office/word/2010/wordprocessingGroup" xmlns:wpi="http://schemas.microsoft.com/office/word/2010/wordprocessingInk" xmlns:wne="http://schemas.microsoft.com/office/word/2006/wordml" xmlns:wps="http://schemas.microsoft.com/office/word/2010/wordprocessingShape" mc:Ignorable="w14 w15 w16se w16cid w16 w16cex w16sdtdh wp14">
+<w:numbering xmlns:wpc="http://schemas.microsoft.com/office/word/2010/wordprocessingCanvas" xmlns:cx="http://schemas.microsoft.com/office/drawing/2014/chartex" xmlns:cx1="http://schemas.microsoft.com/office/drawing/2015/9/8/chartex" xmlns:cx2="http://schemas.microsoft.com/office/drawing/2015/10/21/chartex" xmlns:cx3="http://schemas.microsoft.com/office/drawing/2016/5/9/chartex" xmlns:cx4="http://schemas.microsoft.com/office/drawing/2016/5/10/chartex" xmlns:cx5="http://schemas.microsoft.com/office/drawing/2016/5/11/chartex" xmlns:cx6="http://schemas.microsoft.com/office/drawing/2016/5/12/chartex" xmlns:cx7="http://schemas.microsoft.com/office/drawing/2016/5/13/chartex" xmlns:cx8="http://schemas.microsoft.com/office/drawing/2016/5/14/chartex" xmlns:mc="http://schemas.openxmlformats.org/markup-compatibility/2006" xmlns:aink="http://schemas.microsoft.com/office/drawing/2016/ink" xmlns:am3d="http://schemas.microsoft.com/office/drawing/2017/model3d" xmlns:o="urn:schemas-microsoft-com:office:office" xmlns:oel="http://schemas.microsoft.com/office/2019/extlst" xmlns:r="http://schemas.openxmlformats.org/officeDocument/2006/relationships" xmlns:m="http://schemas.openxmlformats.org/officeDocument/2006/math" xmlns:v="urn:schemas-microsoft-com:vml" xmlns:wp14="http://schemas.microsoft.com/office/word/2010/wordprocessingDrawing" xmlns:wp="http://schemas.openxmlformats.org/drawingml/2006/wordprocessingDrawing" xmlns:w10="urn:schemas-microsoft-com:office:word" xmlns:w="http://schemas.openxmlformats.org/wordprocessingml/2006/main" xmlns:w14="http://schemas.microsoft.com/office/word/2010/wordml" xmlns:w15="http://schemas.microsoft.com/office/word/2012/wordml" xmlns:w16cex="http://schemas.microsoft.com/office/word/2018/wordml/cex" xmlns:w16cid="http://schemas.microsoft.com/office/word/2016/wordml/cid" xmlns:w16="http://schemas.microsoft.com/office/word/2018/wordml" xmlns:w16du="http://schemas.microsoft.com/office/word/2023/wordml/word16du" xmlns:w16sdtdh="http://schemas.microsoft.com/office/word/2020/wordml/sdtdatahash" xmlns:w16se="http://schemas.microsoft.com/office/word/2015/wordml/symex" xmlns:wpg="http://schemas.microsoft.com/office/word/2010/wordprocessingGroup" xmlns:wpi="http://schemas.microsoft.com/office/word/2010/wordprocessingInk" xmlns:wne="http://schemas.microsoft.com/office/word/2006/wordml" xmlns:wps="http://schemas.microsoft.com/office/word/2010/wordprocessingShape" mc:Ignorable="w14 w15 w16se w16cid w16 w16cex w16sdtdh wp14">
   <w:abstractNum w:abstractNumId="0" w15:restartNumberingAfterBreak="0">
     <w:nsid w:val="065B7888"/>
     <w:multiLevelType w:val="multilevel"/>
@@ -23618,7 +23548,7 @@
 </file>
 
 <file path=word/people.xml><?xml version="1.0" encoding="utf-8"?>
-<w15:people xmlns:wpc="http://schemas.microsoft.com/office/word/2010/wordprocessingCanvas" xmlns:cx="http://schemas.microsoft.com/office/drawing/2014/chartex" xmlns:cx1="http://schemas.microsoft.com/office/drawing/2015/9/8/chartex" xmlns:cx2="http://schemas.microsoft.com/office/drawing/2015/10/21/chartex" xmlns:cx3="http://schemas.microsoft.com/office/drawing/2016/5/9/chartex" xmlns:cx4="http://schemas.microsoft.com/office/drawing/2016/5/10/chartex" xmlns:cx5="http://schemas.microsoft.com/office/drawing/2016/5/11/chartex" xmlns:cx6="http://schemas.microsoft.com/office/drawing/2016/5/12/chartex" xmlns:cx7="http://schemas.microsoft.com/office/drawing/2016/5/13/chartex" xmlns:cx8="http://schemas.microsoft.com/office/drawing/2016/5/14/chartex" xmlns:mc="http://schemas.openxmlformats.org/markup-compatibility/2006" xmlns:aink="http://schemas.microsoft.com/office/drawing/2016/ink" xmlns:am3d="http://schemas.microsoft.com/office/drawing/2017/model3d" xmlns:o="urn:schemas-microsoft-com:office:office" xmlns:oel="http://schemas.microsoft.com/office/2019/extlst" xmlns:r="http://schemas.openxmlformats.org/officeDocument/2006/relationships" xmlns:m="http://schemas.openxmlformats.org/officeDocument/2006/math" xmlns:v="urn:schemas-microsoft-com:vml" xmlns:wp14="http://schemas.microsoft.com/office/word/2010/wordprocessingDrawing" xmlns:wp="http://schemas.openxmlformats.org/drawingml/2006/wordprocessingDrawing" xmlns:w10="urn:schemas-microsoft-com:office:word" xmlns:w="http://schemas.openxmlformats.org/wordprocessingml/2006/main" xmlns:w14="http://schemas.microsoft.com/office/word/2010/wordml" xmlns:w15="http://schemas.microsoft.com/office/word/2012/wordml" xmlns:w16cex="http://schemas.microsoft.com/office/word/2018/wordml/cex" xmlns:w16cid="http://schemas.microsoft.com/office/word/2016/wordml/cid" xmlns:w16="http://schemas.microsoft.com/office/word/2018/wordml" xmlns:w16sdtdh="http://schemas.microsoft.com/office/word/2020/wordml/sdtdatahash" xmlns:w16se="http://schemas.microsoft.com/office/word/2015/wordml/symex" xmlns:wpg="http://schemas.microsoft.com/office/word/2010/wordprocessingGroup" xmlns:wpi="http://schemas.microsoft.com/office/word/2010/wordprocessingInk" xmlns:wne="http://schemas.microsoft.com/office/word/2006/wordml" xmlns:wps="http://schemas.microsoft.com/office/word/2010/wordprocessingShape" mc:Ignorable="w14 w15 w16se w16cid w16 w16cex w16sdtdh wp14">
+<w15:people xmlns:wpc="http://schemas.microsoft.com/office/word/2010/wordprocessingCanvas" xmlns:cx="http://schemas.microsoft.com/office/drawing/2014/chartex" xmlns:cx1="http://schemas.microsoft.com/office/drawing/2015/9/8/chartex" xmlns:cx2="http://schemas.microsoft.com/office/drawing/2015/10/21/chartex" xmlns:cx3="http://schemas.microsoft.com/office/drawing/2016/5/9/chartex" xmlns:cx4="http://schemas.microsoft.com/office/drawing/2016/5/10/chartex" xmlns:cx5="http://schemas.microsoft.com/office/drawing/2016/5/11/chartex" xmlns:cx6="http://schemas.microsoft.com/office/drawing/2016/5/12/chartex" xmlns:cx7="http://schemas.microsoft.com/office/drawing/2016/5/13/chartex" xmlns:cx8="http://schemas.microsoft.com/office/drawing/2016/5/14/chartex" xmlns:mc="http://schemas.openxmlformats.org/markup-compatibility/2006" xmlns:aink="http://schemas.microsoft.com/office/drawing/2016/ink" xmlns:am3d="http://schemas.microsoft.com/office/drawing/2017/model3d" xmlns:o="urn:schemas-microsoft-com:office:office" xmlns:oel="http://schemas.microsoft.com/office/2019/extlst" xmlns:r="http://schemas.openxmlformats.org/officeDocument/2006/relationships" xmlns:m="http://schemas.openxmlformats.org/officeDocument/2006/math" xmlns:v="urn:schemas-microsoft-com:vml" xmlns:wp14="http://schemas.microsoft.com/office/word/2010/wordprocessingDrawing" xmlns:wp="http://schemas.openxmlformats.org/drawingml/2006/wordprocessingDrawing" xmlns:w10="urn:schemas-microsoft-com:office:word" xmlns:w="http://schemas.openxmlformats.org/wordprocessingml/2006/main" xmlns:w14="http://schemas.microsoft.com/office/word/2010/wordml" xmlns:w15="http://schemas.microsoft.com/office/word/2012/wordml" xmlns:w16cex="http://schemas.microsoft.com/office/word/2018/wordml/cex" xmlns:w16cid="http://schemas.microsoft.com/office/word/2016/wordml/cid" xmlns:w16="http://schemas.microsoft.com/office/word/2018/wordml" xmlns:w16du="http://schemas.microsoft.com/office/word/2023/wordml/word16du" xmlns:w16sdtdh="http://schemas.microsoft.com/office/word/2020/wordml/sdtdatahash" xmlns:w16se="http://schemas.microsoft.com/office/word/2015/wordml/symex" xmlns:wpg="http://schemas.microsoft.com/office/word/2010/wordprocessingGroup" xmlns:wpi="http://schemas.microsoft.com/office/word/2010/wordprocessingInk" xmlns:wne="http://schemas.microsoft.com/office/word/2006/wordml" xmlns:wps="http://schemas.microsoft.com/office/word/2010/wordprocessingShape" mc:Ignorable="w14 w15 w16se w16cid w16 w16cex w16sdtdh wp14">
   <w15:person w15:author="Sean Kelly">
     <w15:presenceInfo w15:providerId="Windows Live" w15:userId="959d551c35ac690e"/>
   </w15:person>
@@ -25077,12 +25007,6 @@
 </file>
 
 <file path=customXml/item1.xml><?xml version="1.0" encoding="utf-8"?>
-<p:properties xmlns:p="http://schemas.microsoft.com/office/2006/metadata/properties" xmlns:xsi="http://www.w3.org/2001/XMLSchema-instance" xmlns:pc="http://schemas.microsoft.com/office/infopath/2007/PartnerControls">
-  <documentManagement/>
-</p:properties>
-</file>
-
-<file path=customXml/item2.xml><?xml version="1.0" encoding="utf-8"?>
 <ct:contentTypeSchema xmlns:ct="http://schemas.microsoft.com/office/2006/metadata/contentType" xmlns:ma="http://schemas.microsoft.com/office/2006/metadata/properties/metaAttributes" ct:_="" ma:_="" ma:contentTypeName="Document" ma:contentTypeID="0x0101009BF7A80B0FBE28449F4ED4A2932F3853" ma:contentTypeVersion="6" ma:contentTypeDescription="Create a new document." ma:contentTypeScope="" ma:versionID="7bb972948696748661606df725b7bbbb">
   <xsd:schema xmlns:xsd="http://www.w3.org/2001/XMLSchema" xmlns:xs="http://www.w3.org/2001/XMLSchema" xmlns:p="http://schemas.microsoft.com/office/2006/metadata/properties" xmlns:ns2="3880b17f-dbc7-464a-bc7e-35eb529660c2" xmlns:ns3="14fa3032-b707-4695-adf8-64905d7b2249" targetNamespace="http://schemas.microsoft.com/office/2006/metadata/properties" ma:root="true" ma:fieldsID="59e56d46e63c0992486ec6c147878d24" ns2:_="" ns3:_="">
     <xsd:import namespace="3880b17f-dbc7-464a-bc7e-35eb529660c2"/>
@@ -25259,11 +25183,13 @@
 </ct:contentTypeSchema>
 </file>
 
-<file path=customXml/item3.xml><?xml version="1.0" encoding="utf-8"?>
-<b:Sources xmlns:b="http://schemas.openxmlformats.org/officeDocument/2006/bibliography" xmlns="http://schemas.openxmlformats.org/officeDocument/2006/bibliography" SelectedStyle="\APASixthEditionOfficeOnline.xsl" StyleName="APA" Version="6"/>
+<file path=customXml/item2.xml><?xml version="1.0" encoding="utf-8"?>
+<p:properties xmlns:p="http://schemas.microsoft.com/office/2006/metadata/properties" xmlns:xsi="http://www.w3.org/2001/XMLSchema-instance" xmlns:pc="http://schemas.microsoft.com/office/infopath/2007/PartnerControls">
+  <documentManagement/>
+</p:properties>
 </file>
 
-<file path=customXml/item4.xml><?xml version="1.0" encoding="utf-8"?>
+<file path=customXml/item3.xml><?xml version="1.0" encoding="utf-8"?>
 <?mso-contentType ?>
 <FormTemplates xmlns="http://schemas.microsoft.com/sharepoint/v3/contenttype/forms">
   <Display>DocumentLibraryForm</Display>
@@ -25272,16 +25198,11 @@
 </FormTemplates>
 </file>
 
-<file path=customXml/itemProps1.xml><?xml version="1.0" encoding="utf-8"?>
-<ds:datastoreItem xmlns:ds="http://schemas.openxmlformats.org/officeDocument/2006/customXml" ds:itemID="{9600F9D6-DACC-419E-94CB-B2C0BCD0AEFC}">
-  <ds:schemaRefs>
-    <ds:schemaRef ds:uri="http://schemas.microsoft.com/office/2006/metadata/properties"/>
-    <ds:schemaRef ds:uri="http://schemas.microsoft.com/office/infopath/2007/PartnerControls"/>
-  </ds:schemaRefs>
-</ds:datastoreItem>
+<file path=customXml/item4.xml><?xml version="1.0" encoding="utf-8"?>
+<b:Sources xmlns:b="http://schemas.openxmlformats.org/officeDocument/2006/bibliography" xmlns="http://schemas.openxmlformats.org/officeDocument/2006/bibliography" SelectedStyle="\APASixthEditionOfficeOnline.xsl" StyleName="APA" Version="6"/>
 </file>
 
-<file path=customXml/itemProps2.xml><?xml version="1.0" encoding="utf-8"?>
+<file path=customXml/itemProps1.xml><?xml version="1.0" encoding="utf-8"?>
 <ds:datastoreItem xmlns:ds="http://schemas.openxmlformats.org/officeDocument/2006/customXml" ds:itemID="{BD310EA4-AAFE-4A7C-9324-EE8C4FFE053E}">
   <ds:schemaRefs>
     <ds:schemaRef ds:uri="http://schemas.microsoft.com/office/2006/metadata/contentType"/>
@@ -25300,18 +25221,27 @@
 </ds:datastoreItem>
 </file>
 
+<file path=customXml/itemProps2.xml><?xml version="1.0" encoding="utf-8"?>
+<ds:datastoreItem xmlns:ds="http://schemas.openxmlformats.org/officeDocument/2006/customXml" ds:itemID="{9600F9D6-DACC-419E-94CB-B2C0BCD0AEFC}">
+  <ds:schemaRefs>
+    <ds:schemaRef ds:uri="http://schemas.microsoft.com/office/2006/metadata/properties"/>
+    <ds:schemaRef ds:uri="http://schemas.microsoft.com/office/infopath/2007/PartnerControls"/>
+  </ds:schemaRefs>
+</ds:datastoreItem>
+</file>
+
 <file path=customXml/itemProps3.xml><?xml version="1.0" encoding="utf-8"?>
+<ds:datastoreItem xmlns:ds="http://schemas.openxmlformats.org/officeDocument/2006/customXml" ds:itemID="{483909C0-ED7B-433C-936F-326EC26BCE5F}">
+  <ds:schemaRefs>
+    <ds:schemaRef ds:uri="http://schemas.microsoft.com/sharepoint/v3/contenttype/forms"/>
+  </ds:schemaRefs>
+</ds:datastoreItem>
+</file>
+
+<file path=customXml/itemProps4.xml><?xml version="1.0" encoding="utf-8"?>
 <ds:datastoreItem xmlns:ds="http://schemas.openxmlformats.org/officeDocument/2006/customXml" ds:itemID="{C1FD95CA-A90A-4141-8692-A0338D49E72C}">
   <ds:schemaRefs>
     <ds:schemaRef ds:uri="http://schemas.openxmlformats.org/officeDocument/2006/bibliography"/>
   </ds:schemaRefs>
 </ds:datastoreItem>
-</file>
-
-<file path=customXml/itemProps4.xml><?xml version="1.0" encoding="utf-8"?>
-<ds:datastoreItem xmlns:ds="http://schemas.openxmlformats.org/officeDocument/2006/customXml" ds:itemID="{483909C0-ED7B-433C-936F-326EC26BCE5F}">
-  <ds:schemaRefs>
-    <ds:schemaRef ds:uri="http://schemas.microsoft.com/sharepoint/v3/contenttype/forms"/>
-  </ds:schemaRefs>
-</ds:datastoreItem>
 </file>
</xml_diff>